<commit_message>
ED Guia SEO, Marcas Web actualizada, projectos Scratch
</commit_message>
<xml_diff>
--- a/ED/Tema 2/ED-SEO.docx
+++ b/ED/Tema 2/ED-SEO.docx
@@ -4,14 +4,17 @@
   <w:body>
     <w:p>
       <w:pPr>
+        <w:pBdr>
+          <w:bottom w:val="single" w:sz="4" w:space="1" w:color="auto"/>
+        </w:pBdr>
         <w:jc w:val="center"/>
         <w:rPr>
+          <w:rFonts w:cstheme="minorHAnsi"/>
           <w:b/>
           <w:outline/>
           <w:color w:val="ED7D31" w:themeColor="accent2"/>
           <w:sz w:val="200"/>
           <w:szCs w:val="200"/>
-          <w:lang w:val="en-US"/>
           <w14:shadow w14:blurRad="0" w14:dist="38100" w14:dir="2700000" w14:sx="100000" w14:sy="100000" w14:kx="0" w14:ky="0" w14:algn="tl">
             <w14:schemeClr w14:val="accent2"/>
           </w14:shadow>
@@ -31,12 +34,12 @@
       </w:pPr>
       <w:r>
         <w:rPr>
+          <w:rFonts w:cstheme="minorHAnsi"/>
           <w:b/>
           <w:outline/>
           <w:color w:val="ED7D31" w:themeColor="accent2"/>
           <w:sz w:val="200"/>
           <w:szCs w:val="200"/>
-          <w:lang w:val="en-US"/>
           <w14:shadow w14:blurRad="0" w14:dist="38100" w14:dir="2700000" w14:sx="100000" w14:sy="100000" w14:kx="0" w14:ky="0" w14:algn="tl">
             <w14:schemeClr w14:val="accent2"/>
           </w14:shadow>
@@ -60,47 +63,103 @@
       <w:pPr>
         <w:jc w:val="both"/>
         <w:rPr>
-          <w:sz w:val="24"/>
-          <w:szCs w:val="24"/>
-        </w:rPr>
-      </w:pPr>
-      <w:r>
-        <w:rPr>
-          <w:sz w:val="24"/>
-          <w:szCs w:val="24"/>
-        </w:rPr>
-        <w:t>Ante todo, hay que basar las decisiones de optimización en base al usuario que visitan el sitio web</w:t>
-      </w:r>
-    </w:p>
-    <w:p>
-      <w:pPr>
-        <w:jc w:val="both"/>
-        <w:rPr>
-          <w:sz w:val="24"/>
-          <w:szCs w:val="24"/>
-        </w:rPr>
-      </w:pPr>
-      <w:r>
-        <w:rPr>
-          <w:sz w:val="24"/>
-          <w:szCs w:val="24"/>
-        </w:rPr>
-        <w:t>La optimización buscadores (SEO) tan solo afecta a los resultados de búsqueda orgánicos, no a resultados pagados como Google AdWords.</w:t>
-      </w:r>
-    </w:p>
-    <w:p>
-      <w:pPr>
-        <w:jc w:val="both"/>
-        <w:rPr>
-          <w:sz w:val="24"/>
-          <w:szCs w:val="24"/>
-        </w:rPr>
-      </w:pPr>
-    </w:p>
-    <w:p>
-      <w:pPr>
-        <w:jc w:val="both"/>
-        <w:rPr>
+          <w:rFonts w:cstheme="minorHAnsi"/>
+          <w:sz w:val="24"/>
+          <w:szCs w:val="24"/>
+        </w:rPr>
+      </w:pPr>
+    </w:p>
+    <w:p>
+      <w:pPr>
+        <w:jc w:val="both"/>
+        <w:rPr>
+          <w:rFonts w:cstheme="minorHAnsi"/>
+          <w:sz w:val="24"/>
+          <w:szCs w:val="24"/>
+        </w:rPr>
+      </w:pPr>
+      <w:r>
+        <w:rPr>
+          <w:rFonts w:cstheme="minorHAnsi"/>
+          <w:sz w:val="24"/>
+          <w:szCs w:val="24"/>
+        </w:rPr>
+        <w:t>Ante todo, hay que basar las decisiones de optimización en base a</w:t>
+      </w:r>
+      <w:r>
+        <w:rPr>
+          <w:rFonts w:cstheme="minorHAnsi"/>
+          <w:sz w:val="24"/>
+          <w:szCs w:val="24"/>
+        </w:rPr>
+        <w:t xml:space="preserve"> los usuarios </w:t>
+      </w:r>
+      <w:r>
+        <w:rPr>
+          <w:rFonts w:cstheme="minorHAnsi"/>
+          <w:sz w:val="24"/>
+          <w:szCs w:val="24"/>
+        </w:rPr>
+        <w:t>que visitan el sitio web</w:t>
+      </w:r>
+      <w:r>
+        <w:rPr>
+          <w:rFonts w:cstheme="minorHAnsi"/>
+          <w:sz w:val="24"/>
+          <w:szCs w:val="24"/>
+        </w:rPr>
+        <w:t>.</w:t>
+      </w:r>
+    </w:p>
+    <w:p>
+      <w:pPr>
+        <w:jc w:val="both"/>
+        <w:rPr>
+          <w:rFonts w:cstheme="minorHAnsi"/>
+          <w:sz w:val="24"/>
+          <w:szCs w:val="24"/>
+        </w:rPr>
+      </w:pPr>
+      <w:r>
+        <w:rPr>
+          <w:rFonts w:cstheme="minorHAnsi"/>
+          <w:sz w:val="24"/>
+          <w:szCs w:val="24"/>
+        </w:rPr>
+        <w:t>La optimización</w:t>
+      </w:r>
+      <w:r>
+        <w:rPr>
+          <w:rFonts w:cstheme="minorHAnsi"/>
+          <w:sz w:val="24"/>
+          <w:szCs w:val="24"/>
+        </w:rPr>
+        <w:t xml:space="preserve"> de</w:t>
+      </w:r>
+      <w:r>
+        <w:rPr>
+          <w:rFonts w:cstheme="minorHAnsi"/>
+          <w:sz w:val="24"/>
+          <w:szCs w:val="24"/>
+        </w:rPr>
+        <w:t xml:space="preserve"> buscadores (SEO) tan solo afecta a los resultados de búsqueda orgánicos, no a resultados pagados como Google AdWords.</w:t>
+      </w:r>
+    </w:p>
+    <w:p>
+      <w:pPr>
+        <w:jc w:val="both"/>
+        <w:rPr>
+          <w:rFonts w:cstheme="minorHAnsi"/>
+          <w:sz w:val="28"/>
+          <w:szCs w:val="28"/>
+        </w:rPr>
+      </w:pPr>
+    </w:p>
+    <w:p>
+      <w:pPr>
+        <w:jc w:val="both"/>
+        <w:rPr>
+          <w:rFonts w:cstheme="minorHAnsi"/>
           <w:b/>
           <w:bCs/>
           <w:sz w:val="28"/>
@@ -109,6 +168,7 @@
       </w:pPr>
       <w:r>
         <w:rPr>
+          <w:rFonts w:cstheme="minorHAnsi"/>
           <w:b/>
           <w:bCs/>
           <w:sz w:val="28"/>
@@ -121,6 +181,7 @@
       <w:pPr>
         <w:jc w:val="both"/>
         <w:rPr>
+          <w:rFonts w:cstheme="minorHAnsi"/>
           <w:sz w:val="28"/>
           <w:szCs w:val="28"/>
           <w:u w:val="single" w:color="FF0000"/>
@@ -128,6 +189,7 @@
       </w:pPr>
       <w:r>
         <w:rPr>
+          <w:rFonts w:cstheme="minorHAnsi"/>
           <w:sz w:val="28"/>
           <w:szCs w:val="28"/>
           <w:u w:val="single" w:color="FF0000"/>
@@ -143,50 +205,187 @@
           <w:numId w:val="1"/>
         </w:numPr>
         <w:jc w:val="both"/>
-      </w:pPr>
-      <w:r>
-        <w:rPr>
+        <w:rPr>
+          <w:rFonts w:cstheme="minorHAnsi"/>
+          <w:sz w:val="24"/>
+          <w:szCs w:val="24"/>
+        </w:rPr>
+      </w:pPr>
+      <w:r>
+        <w:rPr>
+          <w:rFonts w:cstheme="minorHAnsi"/>
           <w:b/>
           <w:bCs/>
-        </w:rPr>
-        <w:t>Indicar los títulos de las páginas con la etiqueta title:</w:t>
-      </w:r>
-      <w:r>
-        <w:t xml:space="preserve"> Indica el tema de la página, se utiliza la etiqueta &lt;title&gt; dentro de &lt;head&gt;. Es recomendable tener un título uno para cada página web del sitio</w:t>
-      </w:r>
-    </w:p>
-    <w:p>
-      <w:pPr>
-        <w:pStyle w:val="Prrafodelista"/>
-        <w:numPr>
-          <w:ilvl w:val="0"/>
-          <w:numId w:val="1"/>
-        </w:numPr>
-        <w:jc w:val="both"/>
-      </w:pPr>
-      <w:r>
-        <w:rPr>
+          <w:sz w:val="24"/>
+          <w:szCs w:val="24"/>
+        </w:rPr>
+        <w:t xml:space="preserve">Indicar los títulos de las páginas con la etiqueta </w:t>
+      </w:r>
+      <w:proofErr w:type="spellStart"/>
+      <w:r>
+        <w:rPr>
+          <w:rFonts w:cstheme="minorHAnsi"/>
           <w:b/>
           <w:bCs/>
-        </w:rPr>
-        <w:t>El contenido de la etiqueta title aparece en la primera línea del resultado.</w:t>
-      </w:r>
-      <w:r>
+          <w:sz w:val="24"/>
+          <w:szCs w:val="24"/>
+        </w:rPr>
+        <w:t>title</w:t>
+      </w:r>
+      <w:proofErr w:type="spellEnd"/>
+      <w:r>
+        <w:rPr>
+          <w:rFonts w:cstheme="minorHAnsi"/>
+          <w:b/>
+          <w:bCs/>
+          <w:sz w:val="24"/>
+          <w:szCs w:val="24"/>
+        </w:rPr>
+        <w:t>:</w:t>
+      </w:r>
+      <w:r>
+        <w:rPr>
+          <w:rFonts w:cstheme="minorHAnsi"/>
+          <w:sz w:val="24"/>
+          <w:szCs w:val="24"/>
+        </w:rPr>
+        <w:t xml:space="preserve"> Indica el tema de la página, se utiliza la etiqueta &lt;</w:t>
+      </w:r>
+      <w:proofErr w:type="spellStart"/>
+      <w:r>
+        <w:rPr>
+          <w:rFonts w:cstheme="minorHAnsi"/>
+          <w:sz w:val="24"/>
+          <w:szCs w:val="24"/>
+        </w:rPr>
+        <w:t>title</w:t>
+      </w:r>
+      <w:proofErr w:type="spellEnd"/>
+      <w:r>
+        <w:rPr>
+          <w:rFonts w:cstheme="minorHAnsi"/>
+          <w:sz w:val="24"/>
+          <w:szCs w:val="24"/>
+        </w:rPr>
+        <w:t xml:space="preserve">&gt; dentro de &lt;head&gt;. Es recomendable tener un título </w:t>
+      </w:r>
+      <w:r>
+        <w:rPr>
+          <w:rFonts w:cstheme="minorHAnsi"/>
+          <w:sz w:val="24"/>
+          <w:szCs w:val="24"/>
+        </w:rPr>
+        <w:t>único</w:t>
+      </w:r>
+      <w:r>
+        <w:rPr>
+          <w:rFonts w:cstheme="minorHAnsi"/>
+          <w:sz w:val="24"/>
+          <w:szCs w:val="24"/>
+        </w:rPr>
+        <w:t xml:space="preserve"> para cada página web del sitio</w:t>
+      </w:r>
+      <w:r>
+        <w:rPr>
+          <w:rFonts w:cstheme="minorHAnsi"/>
+          <w:sz w:val="24"/>
+          <w:szCs w:val="24"/>
+        </w:rPr>
+        <w:t>.</w:t>
+      </w:r>
+    </w:p>
+    <w:p>
+      <w:pPr>
+        <w:pStyle w:val="Prrafodelista"/>
+        <w:numPr>
+          <w:ilvl w:val="0"/>
+          <w:numId w:val="1"/>
+        </w:numPr>
+        <w:jc w:val="both"/>
+        <w:rPr>
+          <w:rFonts w:cstheme="minorHAnsi"/>
+          <w:sz w:val="24"/>
+          <w:szCs w:val="24"/>
+        </w:rPr>
+      </w:pPr>
+      <w:r>
+        <w:rPr>
+          <w:rFonts w:cstheme="minorHAnsi"/>
+          <w:b/>
+          <w:bCs/>
+          <w:sz w:val="24"/>
+          <w:szCs w:val="24"/>
+        </w:rPr>
+        <w:t xml:space="preserve">El contenido de la etiqueta </w:t>
+      </w:r>
+      <w:proofErr w:type="spellStart"/>
+      <w:r>
+        <w:rPr>
+          <w:rFonts w:cstheme="minorHAnsi"/>
+          <w:b/>
+          <w:bCs/>
+          <w:sz w:val="24"/>
+          <w:szCs w:val="24"/>
+        </w:rPr>
+        <w:t>title</w:t>
+      </w:r>
+      <w:proofErr w:type="spellEnd"/>
+      <w:r>
+        <w:rPr>
+          <w:rFonts w:cstheme="minorHAnsi"/>
+          <w:b/>
+          <w:bCs/>
+          <w:sz w:val="24"/>
+          <w:szCs w:val="24"/>
+        </w:rPr>
+        <w:t xml:space="preserve"> aparece en la primera línea del resultado.</w:t>
+      </w:r>
+      <w:r>
+        <w:rPr>
+          <w:rFonts w:cstheme="minorHAnsi"/>
+          <w:sz w:val="24"/>
+          <w:szCs w:val="24"/>
+        </w:rPr>
         <w:t xml:space="preserve"> Además, las palabras que </w:t>
       </w:r>
       <w:r>
+        <w:rPr>
+          <w:rFonts w:cstheme="minorHAnsi"/>
+          <w:sz w:val="24"/>
+          <w:szCs w:val="24"/>
+        </w:rPr>
         <w:t>coincidan</w:t>
       </w:r>
       <w:r>
+        <w:rPr>
+          <w:rFonts w:cstheme="minorHAnsi"/>
+          <w:sz w:val="24"/>
+          <w:szCs w:val="24"/>
+        </w:rPr>
         <w:t xml:space="preserve"> con la búsqueda del usuario aparece</w:t>
       </w:r>
       <w:r>
+        <w:rPr>
+          <w:rFonts w:cstheme="minorHAnsi"/>
+          <w:sz w:val="24"/>
+          <w:szCs w:val="24"/>
+        </w:rPr>
         <w:t>rá</w:t>
       </w:r>
       <w:r>
+        <w:rPr>
+          <w:rFonts w:cstheme="minorHAnsi"/>
+          <w:sz w:val="24"/>
+          <w:szCs w:val="24"/>
+        </w:rPr>
         <w:t>n en negrita</w:t>
       </w:r>
       <w:r>
+        <w:rPr>
+          <w:rFonts w:cstheme="minorHAnsi"/>
+          <w:sz w:val="24"/>
+          <w:szCs w:val="24"/>
+        </w:rPr>
         <w:t>.</w:t>
       </w:r>
     </w:p>
@@ -198,8 +397,18 @@
           <w:numId w:val="2"/>
         </w:numPr>
         <w:jc w:val="both"/>
-      </w:pPr>
-      <w:r>
+        <w:rPr>
+          <w:rFonts w:cstheme="minorHAnsi"/>
+          <w:sz w:val="24"/>
+          <w:szCs w:val="24"/>
+        </w:rPr>
+      </w:pPr>
+      <w:r>
+        <w:rPr>
+          <w:rFonts w:cstheme="minorHAnsi"/>
+          <w:sz w:val="24"/>
+          <w:szCs w:val="24"/>
+        </w:rPr>
         <w:t>El título de tu página puede incluir el nombre del sitio web o negocio e información relevante como la ubicación o las principales actividades</w:t>
       </w:r>
     </w:p>
@@ -210,8 +419,19 @@
           <w:ilvl w:val="0"/>
           <w:numId w:val="3"/>
         </w:numPr>
-      </w:pPr>
-      <w:r>
+        <w:jc w:val="both"/>
+        <w:rPr>
+          <w:rFonts w:cstheme="minorHAnsi"/>
+          <w:sz w:val="24"/>
+          <w:szCs w:val="24"/>
+        </w:rPr>
+      </w:pPr>
+      <w:r>
+        <w:rPr>
+          <w:rFonts w:cstheme="minorHAnsi"/>
+          <w:sz w:val="24"/>
+          <w:szCs w:val="24"/>
+        </w:rPr>
         <w:t>El título debe describir con precisión el contenido de la página. No utilizar títulos genéricos o predeterminados</w:t>
       </w:r>
     </w:p>
@@ -222,9 +442,38 @@
           <w:ilvl w:val="0"/>
           <w:numId w:val="3"/>
         </w:numPr>
-      </w:pPr>
-      <w:r>
-        <w:t>Cada página debe tener una etiqueta title única</w:t>
+        <w:jc w:val="both"/>
+        <w:rPr>
+          <w:rFonts w:cstheme="minorHAnsi"/>
+          <w:sz w:val="24"/>
+          <w:szCs w:val="24"/>
+        </w:rPr>
+      </w:pPr>
+      <w:r>
+        <w:rPr>
+          <w:rFonts w:cstheme="minorHAnsi"/>
+          <w:sz w:val="24"/>
+          <w:szCs w:val="24"/>
+        </w:rPr>
+        <w:t xml:space="preserve">Cada página debe tener una etiqueta </w:t>
+      </w:r>
+      <w:proofErr w:type="spellStart"/>
+      <w:r>
+        <w:rPr>
+          <w:rFonts w:cstheme="minorHAnsi"/>
+          <w:sz w:val="24"/>
+          <w:szCs w:val="24"/>
+        </w:rPr>
+        <w:t>title</w:t>
+      </w:r>
+      <w:proofErr w:type="spellEnd"/>
+      <w:r>
+        <w:rPr>
+          <w:rFonts w:cstheme="minorHAnsi"/>
+          <w:sz w:val="24"/>
+          <w:szCs w:val="24"/>
+        </w:rPr>
+        <w:t xml:space="preserve"> única</w:t>
       </w:r>
     </w:p>
     <w:p>
@@ -234,20 +483,2887 @@
           <w:ilvl w:val="0"/>
           <w:numId w:val="3"/>
         </w:numPr>
-      </w:pPr>
-      <w:r>
-        <w:t>Utilizar títulos descriptivos breves. Si este es demasiado largo, Google lo cortará. Evitar utilizar las palabras clave de manera innecesaria.</w:t>
-      </w:r>
-    </w:p>
-    <w:p>
-      <w:r>
-        <w:t>Utiliza la metaetiqueta description</w:t>
-      </w:r>
-    </w:p>
-    <w:p>
-      <w:pPr>
-        <w:jc w:val="both"/>
-      </w:pPr>
+        <w:jc w:val="both"/>
+        <w:rPr>
+          <w:rFonts w:cstheme="minorHAnsi"/>
+          <w:sz w:val="24"/>
+          <w:szCs w:val="24"/>
+        </w:rPr>
+      </w:pPr>
+      <w:r>
+        <w:rPr>
+          <w:rFonts w:cstheme="minorHAnsi"/>
+          <w:sz w:val="24"/>
+          <w:szCs w:val="24"/>
+        </w:rPr>
+        <w:t>Utilizar títulos descriptivos breves. Si este es demasiado largo, Google lo cortará. Evitar utilizar las palabras clave de manera innecesaria</w:t>
+      </w:r>
+    </w:p>
+    <w:p>
+      <w:pPr>
+        <w:jc w:val="both"/>
+        <w:rPr>
+          <w:rFonts w:cstheme="minorHAnsi"/>
+          <w:sz w:val="28"/>
+          <w:szCs w:val="28"/>
+          <w:u w:val="single" w:color="FF0000"/>
+        </w:rPr>
+      </w:pPr>
+      <w:r>
+        <w:rPr>
+          <w:rFonts w:cstheme="minorHAnsi"/>
+          <w:sz w:val="28"/>
+          <w:szCs w:val="28"/>
+          <w:u w:val="single" w:color="FF0000"/>
+        </w:rPr>
+        <w:t xml:space="preserve">Utiliza la </w:t>
+      </w:r>
+      <w:proofErr w:type="spellStart"/>
+      <w:r>
+        <w:rPr>
+          <w:rFonts w:cstheme="minorHAnsi"/>
+          <w:sz w:val="28"/>
+          <w:szCs w:val="28"/>
+          <w:u w:val="single" w:color="FF0000"/>
+        </w:rPr>
+        <w:t>metaetiqueta</w:t>
+      </w:r>
+      <w:proofErr w:type="spellEnd"/>
+      <w:r>
+        <w:rPr>
+          <w:rFonts w:cstheme="minorHAnsi"/>
+          <w:sz w:val="28"/>
+          <w:szCs w:val="28"/>
+          <w:u w:val="single" w:color="FF0000"/>
+        </w:rPr>
+        <w:t xml:space="preserve"> </w:t>
+      </w:r>
+      <w:proofErr w:type="spellStart"/>
+      <w:r>
+        <w:rPr>
+          <w:rFonts w:cstheme="minorHAnsi"/>
+          <w:sz w:val="28"/>
+          <w:szCs w:val="28"/>
+          <w:u w:val="single" w:color="FF0000"/>
+        </w:rPr>
+        <w:t>description</w:t>
+      </w:r>
+      <w:proofErr w:type="spellEnd"/>
+    </w:p>
+    <w:p>
+      <w:pPr>
+        <w:jc w:val="both"/>
+        <w:rPr>
+          <w:rFonts w:cstheme="minorHAnsi"/>
+          <w:sz w:val="24"/>
+          <w:szCs w:val="24"/>
+          <w:u w:color="FF0000"/>
+        </w:rPr>
+      </w:pPr>
+      <w:r>
+        <w:rPr>
+          <w:rFonts w:cstheme="minorHAnsi"/>
+          <w:sz w:val="24"/>
+          <w:szCs w:val="24"/>
+          <w:u w:color="FF0000"/>
+        </w:rPr>
+        <w:t>Esta etiqueta muestra un resumen de la página</w:t>
+      </w:r>
+      <w:r>
+        <w:rPr>
+          <w:rFonts w:cstheme="minorHAnsi"/>
+          <w:sz w:val="24"/>
+          <w:szCs w:val="24"/>
+          <w:u w:color="FF0000"/>
+        </w:rPr>
+        <w:t>,</w:t>
+      </w:r>
+      <w:r>
+        <w:rPr>
+          <w:rFonts w:cstheme="minorHAnsi"/>
+          <w:sz w:val="24"/>
+          <w:szCs w:val="24"/>
+          <w:u w:color="FF0000"/>
+        </w:rPr>
+        <w:t xml:space="preserve"> su</w:t>
+      </w:r>
+      <w:r>
+        <w:rPr>
+          <w:rFonts w:cstheme="minorHAnsi"/>
+          <w:sz w:val="24"/>
+          <w:szCs w:val="24"/>
+          <w:u w:color="FF0000"/>
+        </w:rPr>
+        <w:t xml:space="preserve"> longitud aproximada de</w:t>
+      </w:r>
+      <w:r>
+        <w:rPr>
+          <w:rFonts w:cstheme="minorHAnsi"/>
+          <w:sz w:val="24"/>
+          <w:szCs w:val="24"/>
+          <w:u w:color="FF0000"/>
+        </w:rPr>
+        <w:t>be ser</w:t>
+      </w:r>
+      <w:r>
+        <w:rPr>
+          <w:rFonts w:cstheme="minorHAnsi"/>
+          <w:sz w:val="24"/>
+          <w:szCs w:val="24"/>
+          <w:u w:color="FF0000"/>
+        </w:rPr>
+        <w:t xml:space="preserve"> un párrafo y se coloca dentro de la etiqueta &lt;head&gt;</w:t>
+      </w:r>
+      <w:r>
+        <w:rPr>
+          <w:rFonts w:cstheme="minorHAnsi"/>
+          <w:sz w:val="24"/>
+          <w:szCs w:val="24"/>
+          <w:u w:color="FF0000"/>
+        </w:rPr>
+        <w:t>.</w:t>
+      </w:r>
+    </w:p>
+    <w:p>
+      <w:pPr>
+        <w:jc w:val="both"/>
+        <w:rPr>
+          <w:rFonts w:cstheme="minorHAnsi"/>
+          <w:sz w:val="24"/>
+          <w:szCs w:val="24"/>
+          <w:u w:color="FF0000"/>
+        </w:rPr>
+      </w:pPr>
+      <w:r>
+        <w:rPr>
+          <w:rFonts w:cstheme="minorHAnsi"/>
+          <w:sz w:val="24"/>
+          <w:szCs w:val="24"/>
+          <w:u w:color="FF0000"/>
+        </w:rPr>
+        <w:t>Esta descripción se mostrará (en la mayoría de casos) en los resultados de búsqueda. Los fragmentos que coincidan con la búsqueda del usuario aparecerán en negrita</w:t>
+      </w:r>
+      <w:r>
+        <w:rPr>
+          <w:rFonts w:cstheme="minorHAnsi"/>
+          <w:sz w:val="24"/>
+          <w:szCs w:val="24"/>
+          <w:u w:color="FF0000"/>
+        </w:rPr>
+        <w:t>.</w:t>
+      </w:r>
+    </w:p>
+    <w:p>
+      <w:pPr>
+        <w:pStyle w:val="Prrafodelista"/>
+        <w:numPr>
+          <w:ilvl w:val="0"/>
+          <w:numId w:val="4"/>
+        </w:numPr>
+        <w:jc w:val="both"/>
+        <w:rPr>
+          <w:rFonts w:cstheme="minorHAnsi"/>
+          <w:sz w:val="24"/>
+          <w:szCs w:val="24"/>
+        </w:rPr>
+      </w:pPr>
+      <w:r>
+        <w:rPr>
+          <w:rFonts w:cstheme="minorHAnsi"/>
+          <w:sz w:val="24"/>
+          <w:szCs w:val="24"/>
+        </w:rPr>
+        <w:t>Evitar utilizar descripciones genéricas, con contenido no relacionado</w:t>
+      </w:r>
+    </w:p>
+    <w:p>
+      <w:pPr>
+        <w:pStyle w:val="Prrafodelista"/>
+        <w:numPr>
+          <w:ilvl w:val="0"/>
+          <w:numId w:val="4"/>
+        </w:numPr>
+        <w:jc w:val="both"/>
+        <w:rPr>
+          <w:rFonts w:cstheme="minorHAnsi"/>
+          <w:sz w:val="24"/>
+          <w:szCs w:val="24"/>
+        </w:rPr>
+      </w:pPr>
+      <w:r>
+        <w:rPr>
+          <w:rFonts w:cstheme="minorHAnsi"/>
+          <w:sz w:val="24"/>
+          <w:szCs w:val="24"/>
+        </w:rPr>
+        <w:t>Evitar utilizar tan solo palabras clave, o copiar todo el contenido de la página</w:t>
+      </w:r>
+    </w:p>
+    <w:p>
+      <w:pPr>
+        <w:pStyle w:val="Prrafodelista"/>
+        <w:numPr>
+          <w:ilvl w:val="0"/>
+          <w:numId w:val="4"/>
+        </w:numPr>
+        <w:jc w:val="both"/>
+        <w:rPr>
+          <w:rFonts w:cstheme="minorHAnsi"/>
+          <w:sz w:val="24"/>
+          <w:szCs w:val="24"/>
+        </w:rPr>
+      </w:pPr>
+      <w:r>
+        <w:rPr>
+          <w:rFonts w:cstheme="minorHAnsi"/>
+          <w:sz w:val="24"/>
+          <w:szCs w:val="24"/>
+        </w:rPr>
+        <w:t>Evitar utilizar la misma descripción en todas las páginas</w:t>
+      </w:r>
+    </w:p>
+    <w:p>
+      <w:pPr>
+        <w:jc w:val="both"/>
+        <w:rPr>
+          <w:rFonts w:cstheme="minorHAnsi"/>
+          <w:sz w:val="24"/>
+          <w:szCs w:val="24"/>
+        </w:rPr>
+      </w:pPr>
+    </w:p>
+    <w:p>
+      <w:pPr>
+        <w:jc w:val="both"/>
+        <w:rPr>
+          <w:rFonts w:cstheme="minorHAnsi"/>
+          <w:b/>
+          <w:bCs/>
+          <w:sz w:val="24"/>
+          <w:szCs w:val="24"/>
+        </w:rPr>
+      </w:pPr>
+      <w:r>
+        <w:rPr>
+          <w:rFonts w:cstheme="minorHAnsi"/>
+          <w:b/>
+          <w:bCs/>
+          <w:sz w:val="24"/>
+          <w:szCs w:val="24"/>
+        </w:rPr>
+        <w:br w:type="page"/>
+      </w:r>
+    </w:p>
+    <w:p>
+      <w:pPr>
+        <w:jc w:val="both"/>
+        <w:rPr>
+          <w:rFonts w:cstheme="minorHAnsi"/>
+          <w:b/>
+          <w:bCs/>
+          <w:sz w:val="28"/>
+          <w:szCs w:val="28"/>
+        </w:rPr>
+      </w:pPr>
+      <w:r>
+        <w:rPr>
+          <w:rFonts w:cstheme="minorHAnsi"/>
+          <w:b/>
+          <w:bCs/>
+          <w:sz w:val="28"/>
+          <w:szCs w:val="28"/>
+        </w:rPr>
+        <w:lastRenderedPageBreak/>
+        <w:t>Mejorando la estructura del sitio web</w:t>
+      </w:r>
+    </w:p>
+    <w:p>
+      <w:pPr>
+        <w:jc w:val="both"/>
+        <w:rPr>
+          <w:rFonts w:cstheme="minorHAnsi"/>
+          <w:sz w:val="28"/>
+          <w:szCs w:val="28"/>
+          <w:u w:val="single" w:color="FF0000"/>
+        </w:rPr>
+      </w:pPr>
+      <w:r>
+        <w:rPr>
+          <w:rFonts w:cstheme="minorHAnsi"/>
+          <w:sz w:val="28"/>
+          <w:szCs w:val="28"/>
+          <w:u w:val="single" w:color="FF0000"/>
+        </w:rPr>
+        <w:t>Mejora la estructura de las URL</w:t>
+      </w:r>
+    </w:p>
+    <w:p>
+      <w:pPr>
+        <w:pStyle w:val="Prrafodelista"/>
+        <w:numPr>
+          <w:ilvl w:val="0"/>
+          <w:numId w:val="1"/>
+        </w:numPr>
+        <w:jc w:val="both"/>
+        <w:rPr>
+          <w:rFonts w:cstheme="minorHAnsi"/>
+          <w:sz w:val="24"/>
+          <w:szCs w:val="24"/>
+        </w:rPr>
+      </w:pPr>
+      <w:r>
+        <w:rPr>
+          <w:rFonts w:cstheme="minorHAnsi"/>
+          <w:sz w:val="24"/>
+          <w:szCs w:val="24"/>
+        </w:rPr>
+        <w:t xml:space="preserve">Las URL sencillas ayudan a mantener el sitio organizado y facilitan el rastreo por parte de los motores de búsqueda. </w:t>
+      </w:r>
+      <w:r>
+        <w:rPr>
+          <w:rFonts w:cstheme="minorHAnsi"/>
+          <w:sz w:val="24"/>
+          <w:szCs w:val="24"/>
+        </w:rPr>
+        <w:t>Además,</w:t>
+      </w:r>
+      <w:r>
+        <w:rPr>
+          <w:rFonts w:cstheme="minorHAnsi"/>
+          <w:sz w:val="24"/>
+          <w:szCs w:val="24"/>
+        </w:rPr>
+        <w:t xml:space="preserve"> si esta contiene palabras clave, proporciona información adicional tanto a usuarios como motores de búsqueda.</w:t>
+      </w:r>
+    </w:p>
+    <w:p>
+      <w:pPr>
+        <w:pStyle w:val="Prrafodelista"/>
+        <w:numPr>
+          <w:ilvl w:val="0"/>
+          <w:numId w:val="1"/>
+        </w:numPr>
+        <w:jc w:val="both"/>
+        <w:rPr>
+          <w:rFonts w:cstheme="minorHAnsi"/>
+          <w:sz w:val="24"/>
+          <w:szCs w:val="24"/>
+        </w:rPr>
+      </w:pPr>
+      <w:r>
+        <w:rPr>
+          <w:rFonts w:cstheme="minorHAnsi"/>
+          <w:sz w:val="24"/>
+          <w:szCs w:val="24"/>
+        </w:rPr>
+        <w:t>Las URL se muestran en los resultados de búsqueda y se marcan con negrita las palabras que coincidan con la búsqueda del usuario</w:t>
+      </w:r>
+      <w:r>
+        <w:rPr>
+          <w:rFonts w:cstheme="minorHAnsi"/>
+          <w:sz w:val="24"/>
+          <w:szCs w:val="24"/>
+        </w:rPr>
+        <w:t>.</w:t>
+      </w:r>
+    </w:p>
+    <w:p>
+      <w:pPr>
+        <w:pStyle w:val="Prrafodelista"/>
+        <w:numPr>
+          <w:ilvl w:val="0"/>
+          <w:numId w:val="5"/>
+        </w:numPr>
+        <w:jc w:val="both"/>
+        <w:rPr>
+          <w:rFonts w:cstheme="minorHAnsi"/>
+          <w:sz w:val="24"/>
+          <w:szCs w:val="24"/>
+        </w:rPr>
+      </w:pPr>
+      <w:r>
+        <w:rPr>
+          <w:rFonts w:cstheme="minorHAnsi"/>
+          <w:sz w:val="24"/>
+          <w:szCs w:val="24"/>
+        </w:rPr>
+        <w:t xml:space="preserve">Utilizar palabras relevantes en la </w:t>
+      </w:r>
+      <w:r>
+        <w:rPr>
+          <w:rFonts w:cstheme="minorHAnsi"/>
+          <w:sz w:val="24"/>
+          <w:szCs w:val="24"/>
+        </w:rPr>
+        <w:t>URL,</w:t>
+      </w:r>
+      <w:r>
+        <w:rPr>
+          <w:rFonts w:cstheme="minorHAnsi"/>
+          <w:sz w:val="24"/>
+          <w:szCs w:val="24"/>
+        </w:rPr>
+        <w:t xml:space="preserve"> pero no en exceso, ni nombres genéricos</w:t>
+      </w:r>
+    </w:p>
+    <w:p>
+      <w:pPr>
+        <w:pStyle w:val="Prrafodelista"/>
+        <w:numPr>
+          <w:ilvl w:val="0"/>
+          <w:numId w:val="5"/>
+        </w:numPr>
+        <w:jc w:val="both"/>
+        <w:rPr>
+          <w:rFonts w:cstheme="minorHAnsi"/>
+          <w:sz w:val="24"/>
+          <w:szCs w:val="24"/>
+        </w:rPr>
+      </w:pPr>
+      <w:r>
+        <w:rPr>
+          <w:rFonts w:cstheme="minorHAnsi"/>
+          <w:sz w:val="24"/>
+          <w:szCs w:val="24"/>
+        </w:rPr>
+        <w:t>Utilizar una estructura de directorios simple</w:t>
+      </w:r>
+    </w:p>
+    <w:p>
+      <w:pPr>
+        <w:pStyle w:val="Prrafodelista"/>
+        <w:numPr>
+          <w:ilvl w:val="0"/>
+          <w:numId w:val="5"/>
+        </w:numPr>
+        <w:jc w:val="both"/>
+        <w:rPr>
+          <w:rFonts w:cstheme="minorHAnsi"/>
+          <w:sz w:val="24"/>
+          <w:szCs w:val="24"/>
+        </w:rPr>
+      </w:pPr>
+      <w:r>
+        <w:rPr>
+          <w:rFonts w:cstheme="minorHAnsi"/>
+          <w:sz w:val="24"/>
+          <w:szCs w:val="24"/>
+        </w:rPr>
+        <w:t xml:space="preserve">Utilizar una única versión de una URL para llegar a una página. Utilizar el redireccionamiento, para evitar tener varias páginas en varios subdominios con el mismo contenido, </w:t>
+      </w:r>
+      <w:r>
+        <w:rPr>
+          <w:rFonts w:cstheme="minorHAnsi"/>
+          <w:sz w:val="24"/>
+          <w:szCs w:val="24"/>
+        </w:rPr>
+        <w:t>ya</w:t>
+      </w:r>
+      <w:r>
+        <w:rPr>
+          <w:rFonts w:cstheme="minorHAnsi"/>
+          <w:sz w:val="24"/>
+          <w:szCs w:val="24"/>
+        </w:rPr>
+        <w:t xml:space="preserve"> que dividiría la reputación.</w:t>
+      </w:r>
+    </w:p>
+    <w:p>
+      <w:pPr>
+        <w:pStyle w:val="Prrafodelista"/>
+        <w:numPr>
+          <w:ilvl w:val="0"/>
+          <w:numId w:val="6"/>
+        </w:numPr>
+        <w:jc w:val="both"/>
+        <w:rPr>
+          <w:rFonts w:cstheme="minorHAnsi"/>
+          <w:sz w:val="24"/>
+          <w:szCs w:val="24"/>
+        </w:rPr>
+      </w:pPr>
+      <w:r>
+        <w:rPr>
+          <w:rFonts w:cstheme="minorHAnsi"/>
+          <w:sz w:val="24"/>
+          <w:szCs w:val="24"/>
+        </w:rPr>
+        <w:t>Evitar utilizar mayúsculas innecesarias en la URL</w:t>
+      </w:r>
+    </w:p>
+    <w:p/>
+    <w:p>
+      <w:pPr>
+        <w:jc w:val="both"/>
+        <w:rPr>
+          <w:rFonts w:cstheme="minorHAnsi"/>
+          <w:sz w:val="28"/>
+          <w:szCs w:val="28"/>
+          <w:u w:val="single" w:color="FF0000"/>
+        </w:rPr>
+      </w:pPr>
+      <w:r>
+        <w:rPr>
+          <w:rFonts w:cstheme="minorHAnsi"/>
+          <w:sz w:val="28"/>
+          <w:szCs w:val="28"/>
+          <w:u w:val="single" w:color="FF0000"/>
+        </w:rPr>
+        <w:t>Facilita la navegación de tu sitio</w:t>
+      </w:r>
+    </w:p>
+    <w:p>
+      <w:pPr>
+        <w:pStyle w:val="Prrafodelista"/>
+        <w:numPr>
+          <w:ilvl w:val="0"/>
+          <w:numId w:val="1"/>
+        </w:numPr>
+        <w:jc w:val="both"/>
+        <w:rPr>
+          <w:rFonts w:cstheme="minorHAnsi"/>
+          <w:sz w:val="24"/>
+          <w:szCs w:val="24"/>
+        </w:rPr>
+      </w:pPr>
+      <w:r>
+        <w:rPr>
+          <w:rFonts w:cstheme="minorHAnsi"/>
+          <w:sz w:val="24"/>
+          <w:szCs w:val="24"/>
+        </w:rPr>
+        <w:t xml:space="preserve">Tener en cuenta la navegabilidad de un sitio, tanto para </w:t>
+      </w:r>
+      <w:r>
+        <w:rPr>
+          <w:rFonts w:cstheme="minorHAnsi"/>
+          <w:sz w:val="24"/>
+          <w:szCs w:val="24"/>
+        </w:rPr>
+        <w:t>los usuarios</w:t>
+      </w:r>
+      <w:r>
+        <w:rPr>
+          <w:rFonts w:cstheme="minorHAnsi"/>
+          <w:sz w:val="24"/>
+          <w:szCs w:val="24"/>
+        </w:rPr>
+        <w:t xml:space="preserve"> como para motores de búsqueda. Google debe saber el papel de la página dentro del sitio web.</w:t>
+      </w:r>
+    </w:p>
+    <w:p>
+      <w:pPr>
+        <w:pStyle w:val="Prrafodelista"/>
+        <w:numPr>
+          <w:ilvl w:val="0"/>
+          <w:numId w:val="1"/>
+        </w:numPr>
+        <w:jc w:val="both"/>
+        <w:rPr>
+          <w:rFonts w:cstheme="minorHAnsi"/>
+          <w:sz w:val="24"/>
+          <w:szCs w:val="24"/>
+        </w:rPr>
+      </w:pPr>
+      <w:r>
+        <w:rPr>
+          <w:rFonts w:cstheme="minorHAnsi"/>
+          <w:sz w:val="24"/>
+          <w:szCs w:val="24"/>
+        </w:rPr>
+        <w:t>Planificar la navegación</w:t>
+      </w:r>
+      <w:r>
+        <w:rPr>
+          <w:rFonts w:cstheme="minorHAnsi"/>
+          <w:sz w:val="24"/>
+          <w:szCs w:val="24"/>
+        </w:rPr>
+        <w:t>:</w:t>
+      </w:r>
+      <w:r>
+        <w:rPr>
+          <w:rFonts w:cstheme="minorHAnsi"/>
+          <w:sz w:val="24"/>
+          <w:szCs w:val="24"/>
+        </w:rPr>
+        <w:t xml:space="preserve"> </w:t>
+      </w:r>
+      <w:r>
+        <w:rPr>
+          <w:rFonts w:cstheme="minorHAnsi"/>
+          <w:sz w:val="24"/>
+          <w:szCs w:val="24"/>
+        </w:rPr>
+        <w:t>có</w:t>
+      </w:r>
+      <w:r>
+        <w:rPr>
+          <w:rFonts w:cstheme="minorHAnsi"/>
+          <w:sz w:val="24"/>
+          <w:szCs w:val="24"/>
+        </w:rPr>
+        <w:t>mo los usuarios pasarán de la web principal a otra con contenido más específico.</w:t>
+      </w:r>
+    </w:p>
+    <w:p>
+      <w:pPr>
+        <w:pStyle w:val="Prrafodelista"/>
+        <w:numPr>
+          <w:ilvl w:val="0"/>
+          <w:numId w:val="1"/>
+        </w:numPr>
+        <w:jc w:val="both"/>
+        <w:rPr>
+          <w:rFonts w:cstheme="minorHAnsi"/>
+          <w:sz w:val="24"/>
+          <w:szCs w:val="24"/>
+        </w:rPr>
+      </w:pPr>
+      <w:r>
+        <w:rPr>
+          <w:rFonts w:cstheme="minorHAnsi"/>
+          <w:sz w:val="24"/>
+          <w:szCs w:val="24"/>
+        </w:rPr>
+        <w:t>Utilizar los enlaces internos para facilitar la navegación</w:t>
+      </w:r>
+      <w:r>
+        <w:rPr>
+          <w:rFonts w:cstheme="minorHAnsi"/>
+          <w:sz w:val="24"/>
+          <w:szCs w:val="24"/>
+        </w:rPr>
+        <w:t>:</w:t>
+      </w:r>
+      <w:r>
+        <w:rPr>
+          <w:rFonts w:cstheme="minorHAnsi"/>
+          <w:sz w:val="24"/>
+          <w:szCs w:val="24"/>
+        </w:rPr>
+        <w:t xml:space="preserve"> </w:t>
+      </w:r>
+      <w:r>
+        <w:rPr>
+          <w:rFonts w:cstheme="minorHAnsi"/>
+          <w:sz w:val="24"/>
+          <w:szCs w:val="24"/>
+        </w:rPr>
+        <w:t>p</w:t>
+      </w:r>
+      <w:r>
+        <w:rPr>
+          <w:rFonts w:cstheme="minorHAnsi"/>
+          <w:sz w:val="24"/>
+          <w:szCs w:val="24"/>
+        </w:rPr>
+        <w:t>ara que los usuarios puedan volver atrás o a la página de inicio.</w:t>
+      </w:r>
+    </w:p>
+    <w:p>
+      <w:pPr>
+        <w:pStyle w:val="Prrafodelista"/>
+        <w:numPr>
+          <w:ilvl w:val="0"/>
+          <w:numId w:val="1"/>
+        </w:numPr>
+        <w:jc w:val="both"/>
+        <w:rPr>
+          <w:rFonts w:cstheme="minorHAnsi"/>
+          <w:sz w:val="24"/>
+          <w:szCs w:val="24"/>
+        </w:rPr>
+      </w:pPr>
+      <w:r>
+        <w:rPr>
+          <w:rFonts w:cstheme="minorHAnsi"/>
+          <w:sz w:val="24"/>
+          <w:szCs w:val="24"/>
+        </w:rPr>
+        <w:t>Prepararte para la posibilidad que un usuario borre parte de la URL de una página</w:t>
+      </w:r>
+      <w:r>
+        <w:rPr>
+          <w:rFonts w:cstheme="minorHAnsi"/>
+          <w:sz w:val="24"/>
+          <w:szCs w:val="24"/>
+        </w:rPr>
+        <w:t>.</w:t>
+      </w:r>
+    </w:p>
+    <w:p>
+      <w:pPr>
+        <w:pStyle w:val="Prrafodelista"/>
+        <w:numPr>
+          <w:ilvl w:val="0"/>
+          <w:numId w:val="1"/>
+        </w:numPr>
+        <w:jc w:val="both"/>
+        <w:rPr>
+          <w:rFonts w:cstheme="minorHAnsi"/>
+          <w:sz w:val="24"/>
+          <w:szCs w:val="24"/>
+        </w:rPr>
+      </w:pPr>
+      <w:r>
+        <w:rPr>
+          <w:rFonts w:cstheme="minorHAnsi"/>
+          <w:sz w:val="24"/>
+          <w:szCs w:val="24"/>
+        </w:rPr>
+        <w:t xml:space="preserve">Crear dos </w:t>
+      </w:r>
+      <w:proofErr w:type="spellStart"/>
+      <w:r>
+        <w:rPr>
+          <w:rFonts w:cstheme="minorHAnsi"/>
+          <w:sz w:val="24"/>
+          <w:szCs w:val="24"/>
+        </w:rPr>
+        <w:t>sitemaps</w:t>
+      </w:r>
+      <w:proofErr w:type="spellEnd"/>
+      <w:r>
+        <w:rPr>
+          <w:rFonts w:cstheme="minorHAnsi"/>
+          <w:sz w:val="24"/>
+          <w:szCs w:val="24"/>
+        </w:rPr>
+        <w:t>. Uno para los usuarios con HTML y otro para los motores de búsqueda con XML que permita a ambos navegar por toda tu página web.</w:t>
+      </w:r>
+    </w:p>
+    <w:p>
+      <w:pPr>
+        <w:pStyle w:val="Prrafodelista"/>
+        <w:numPr>
+          <w:ilvl w:val="0"/>
+          <w:numId w:val="7"/>
+        </w:numPr>
+        <w:jc w:val="both"/>
+        <w:rPr>
+          <w:rFonts w:cstheme="minorHAnsi"/>
+          <w:sz w:val="24"/>
+          <w:szCs w:val="24"/>
+        </w:rPr>
+      </w:pPr>
+      <w:r>
+        <w:rPr>
+          <w:rFonts w:cstheme="minorHAnsi"/>
+          <w:sz w:val="24"/>
+          <w:szCs w:val="24"/>
+        </w:rPr>
+        <w:t xml:space="preserve">Crear una jerarquía de archivos fluida, sin enlazar todas las páginas entre </w:t>
+      </w:r>
+      <w:r>
+        <w:rPr>
+          <w:rFonts w:cstheme="minorHAnsi"/>
+          <w:sz w:val="24"/>
+          <w:szCs w:val="24"/>
+        </w:rPr>
+        <w:t>sí,</w:t>
+      </w:r>
+      <w:r>
+        <w:rPr>
+          <w:rFonts w:cstheme="minorHAnsi"/>
+          <w:sz w:val="24"/>
+          <w:szCs w:val="24"/>
+        </w:rPr>
+        <w:t xml:space="preserve"> pero sin tener que hacer clics de más</w:t>
+      </w:r>
+      <w:r>
+        <w:rPr>
+          <w:rFonts w:cstheme="minorHAnsi"/>
+          <w:sz w:val="24"/>
+          <w:szCs w:val="24"/>
+        </w:rPr>
+        <w:t>.</w:t>
+      </w:r>
+    </w:p>
+    <w:p>
+      <w:pPr>
+        <w:pStyle w:val="Prrafodelista"/>
+        <w:numPr>
+          <w:ilvl w:val="0"/>
+          <w:numId w:val="7"/>
+        </w:numPr>
+        <w:jc w:val="both"/>
+        <w:rPr>
+          <w:rFonts w:cstheme="minorHAnsi"/>
+          <w:sz w:val="24"/>
+          <w:szCs w:val="24"/>
+        </w:rPr>
+      </w:pPr>
+      <w:r>
+        <w:rPr>
+          <w:rFonts w:cstheme="minorHAnsi"/>
+          <w:sz w:val="24"/>
+          <w:szCs w:val="24"/>
+        </w:rPr>
+        <w:t>Hacer una barra de navegación que incluya texto. Evitar utilizar tan solo menús desplegables para hacer la web más accesible</w:t>
+      </w:r>
+    </w:p>
+    <w:p>
+      <w:pPr>
+        <w:pStyle w:val="Prrafodelista"/>
+        <w:numPr>
+          <w:ilvl w:val="0"/>
+          <w:numId w:val="7"/>
+        </w:numPr>
+        <w:jc w:val="both"/>
+        <w:rPr>
+          <w:rFonts w:cstheme="minorHAnsi"/>
+          <w:sz w:val="24"/>
+          <w:szCs w:val="24"/>
+        </w:rPr>
+      </w:pPr>
+      <w:r>
+        <w:rPr>
+          <w:rFonts w:cstheme="minorHAnsi"/>
+          <w:sz w:val="24"/>
+          <w:szCs w:val="24"/>
+        </w:rPr>
+        <w:t>Tener una página 404 personalizada que guíe al usuario</w:t>
+      </w:r>
+      <w:r>
+        <w:rPr>
+          <w:rFonts w:cstheme="minorHAnsi"/>
+          <w:sz w:val="24"/>
+          <w:szCs w:val="24"/>
+        </w:rPr>
+        <w:t>. Configurar el servidor web para gestionar adecuadamente los códigos 404.</w:t>
+      </w:r>
+    </w:p>
+    <w:p>
+      <w:pPr>
+        <w:jc w:val="both"/>
+        <w:rPr>
+          <w:rFonts w:cstheme="minorHAnsi"/>
+          <w:sz w:val="24"/>
+          <w:szCs w:val="24"/>
+        </w:rPr>
+      </w:pPr>
+      <w:r>
+        <w:rPr>
+          <w:rFonts w:cstheme="minorHAnsi"/>
+          <w:sz w:val="24"/>
+          <w:szCs w:val="24"/>
+        </w:rPr>
+        <w:br w:type="page"/>
+      </w:r>
+    </w:p>
+    <w:p>
+      <w:pPr>
+        <w:jc w:val="both"/>
+        <w:rPr>
+          <w:rFonts w:cstheme="minorHAnsi"/>
+          <w:b/>
+          <w:bCs/>
+          <w:sz w:val="28"/>
+          <w:szCs w:val="28"/>
+        </w:rPr>
+      </w:pPr>
+      <w:r>
+        <w:rPr>
+          <w:rFonts w:cstheme="minorHAnsi"/>
+          <w:b/>
+          <w:bCs/>
+          <w:sz w:val="28"/>
+          <w:szCs w:val="28"/>
+        </w:rPr>
+        <w:lastRenderedPageBreak/>
+        <w:t>Optimizando el contenido</w:t>
+      </w:r>
+    </w:p>
+    <w:p>
+      <w:pPr>
+        <w:jc w:val="both"/>
+        <w:rPr>
+          <w:rFonts w:cstheme="minorHAnsi"/>
+          <w:sz w:val="28"/>
+          <w:szCs w:val="28"/>
+          <w:u w:val="single" w:color="FF0000"/>
+        </w:rPr>
+      </w:pPr>
+      <w:r>
+        <w:rPr>
+          <w:rFonts w:cstheme="minorHAnsi"/>
+          <w:sz w:val="28"/>
+          <w:szCs w:val="28"/>
+          <w:u w:val="single" w:color="FF0000"/>
+        </w:rPr>
+        <w:t>Ofrece contenido y servicios de calidad</w:t>
+      </w:r>
+    </w:p>
+    <w:p>
+      <w:pPr>
+        <w:pStyle w:val="Prrafodelista"/>
+        <w:numPr>
+          <w:ilvl w:val="0"/>
+          <w:numId w:val="1"/>
+        </w:numPr>
+        <w:jc w:val="both"/>
+        <w:rPr>
+          <w:rFonts w:cstheme="minorHAnsi"/>
+          <w:sz w:val="24"/>
+          <w:szCs w:val="24"/>
+        </w:rPr>
+      </w:pPr>
+      <w:r>
+        <w:rPr>
+          <w:rFonts w:cstheme="minorHAnsi"/>
+          <w:sz w:val="24"/>
+          <w:szCs w:val="24"/>
+        </w:rPr>
+        <w:t>El contenido interesante y útil es lo que más influye a la hora de hacer un sitio web.</w:t>
+      </w:r>
+    </w:p>
+    <w:p>
+      <w:pPr>
+        <w:pStyle w:val="Prrafodelista"/>
+        <w:numPr>
+          <w:ilvl w:val="0"/>
+          <w:numId w:val="1"/>
+        </w:numPr>
+        <w:jc w:val="both"/>
+        <w:rPr>
+          <w:rFonts w:cstheme="minorHAnsi"/>
+          <w:sz w:val="24"/>
+          <w:szCs w:val="24"/>
+        </w:rPr>
+      </w:pPr>
+      <w:r>
+        <w:rPr>
+          <w:rFonts w:cstheme="minorHAnsi"/>
+          <w:sz w:val="24"/>
+          <w:szCs w:val="24"/>
+        </w:rPr>
+        <w:t xml:space="preserve">Intentar anticiparse a las búsquedas de los usuarios. Teniendo en cuenta </w:t>
+      </w:r>
+      <w:r>
+        <w:rPr>
+          <w:rFonts w:cstheme="minorHAnsi"/>
+          <w:sz w:val="24"/>
+          <w:szCs w:val="24"/>
+        </w:rPr>
+        <w:t xml:space="preserve">a </w:t>
+      </w:r>
+      <w:r>
+        <w:rPr>
+          <w:rFonts w:cstheme="minorHAnsi"/>
+          <w:sz w:val="24"/>
+          <w:szCs w:val="24"/>
+        </w:rPr>
+        <w:t>los usuarios expertos y los “</w:t>
+      </w:r>
+      <w:proofErr w:type="spellStart"/>
+      <w:r>
+        <w:rPr>
+          <w:rFonts w:cstheme="minorHAnsi"/>
+          <w:sz w:val="24"/>
+          <w:szCs w:val="24"/>
+        </w:rPr>
+        <w:t>casuals</w:t>
+      </w:r>
+      <w:proofErr w:type="spellEnd"/>
+      <w:r>
+        <w:rPr>
+          <w:rFonts w:cstheme="minorHAnsi"/>
+          <w:sz w:val="24"/>
+          <w:szCs w:val="24"/>
+        </w:rPr>
+        <w:t>”. Para ello mezclar palabras clave y utilizar variaciones de estas.</w:t>
+      </w:r>
+    </w:p>
+    <w:p>
+      <w:pPr>
+        <w:pStyle w:val="Prrafodelista"/>
+        <w:numPr>
+          <w:ilvl w:val="0"/>
+          <w:numId w:val="1"/>
+        </w:numPr>
+        <w:jc w:val="both"/>
+        <w:rPr>
+          <w:rFonts w:cstheme="minorHAnsi"/>
+          <w:sz w:val="24"/>
+          <w:szCs w:val="24"/>
+        </w:rPr>
+      </w:pPr>
+      <w:r>
+        <w:rPr>
+          <w:rFonts w:cstheme="minorHAnsi"/>
+          <w:sz w:val="24"/>
+          <w:szCs w:val="24"/>
+        </w:rPr>
+        <w:t>Hacer contenido innovador</w:t>
+      </w:r>
+      <w:r>
+        <w:rPr>
+          <w:rFonts w:cstheme="minorHAnsi"/>
+          <w:sz w:val="24"/>
+          <w:szCs w:val="24"/>
+        </w:rPr>
+        <w:t>.</w:t>
+      </w:r>
+    </w:p>
+    <w:p>
+      <w:pPr>
+        <w:pStyle w:val="Prrafodelista"/>
+        <w:numPr>
+          <w:ilvl w:val="0"/>
+          <w:numId w:val="8"/>
+        </w:numPr>
+        <w:jc w:val="both"/>
+        <w:rPr>
+          <w:rFonts w:cstheme="minorHAnsi"/>
+          <w:sz w:val="24"/>
+          <w:szCs w:val="24"/>
+        </w:rPr>
+      </w:pPr>
+      <w:r>
+        <w:rPr>
+          <w:rFonts w:cstheme="minorHAnsi"/>
+          <w:sz w:val="24"/>
+          <w:szCs w:val="24"/>
+        </w:rPr>
+        <w:t>No escribir textos con fallos de ortografía o utilizar imágenes que son texto</w:t>
+      </w:r>
+    </w:p>
+    <w:p>
+      <w:pPr>
+        <w:pStyle w:val="Prrafodelista"/>
+        <w:numPr>
+          <w:ilvl w:val="0"/>
+          <w:numId w:val="8"/>
+        </w:numPr>
+        <w:jc w:val="both"/>
+        <w:rPr>
+          <w:rFonts w:cstheme="minorHAnsi"/>
+          <w:sz w:val="24"/>
+          <w:szCs w:val="24"/>
+        </w:rPr>
+      </w:pPr>
+      <w:r>
+        <w:rPr>
+          <w:rFonts w:cstheme="minorHAnsi"/>
+          <w:sz w:val="24"/>
+          <w:szCs w:val="24"/>
+        </w:rPr>
+        <w:t>No tratar varios temas en una misma página, ceñirse a uno solo</w:t>
+      </w:r>
+    </w:p>
+    <w:p>
+      <w:pPr>
+        <w:pStyle w:val="Prrafodelista"/>
+        <w:numPr>
+          <w:ilvl w:val="0"/>
+          <w:numId w:val="8"/>
+        </w:numPr>
+        <w:jc w:val="both"/>
+        <w:rPr>
+          <w:rFonts w:cstheme="minorHAnsi"/>
+          <w:sz w:val="24"/>
+          <w:szCs w:val="24"/>
+        </w:rPr>
+      </w:pPr>
+      <w:r>
+        <w:rPr>
+          <w:rFonts w:cstheme="minorHAnsi"/>
+          <w:sz w:val="24"/>
+          <w:szCs w:val="24"/>
+        </w:rPr>
+        <w:t>No copiar contenido que ya existe o tener varias versiones del mismo sitio web</w:t>
+      </w:r>
+    </w:p>
+    <w:p>
+      <w:pPr>
+        <w:pStyle w:val="Prrafodelista"/>
+        <w:numPr>
+          <w:ilvl w:val="0"/>
+          <w:numId w:val="8"/>
+        </w:numPr>
+        <w:jc w:val="both"/>
+        <w:rPr>
+          <w:rFonts w:cstheme="minorHAnsi"/>
+          <w:sz w:val="24"/>
+          <w:szCs w:val="24"/>
+        </w:rPr>
+      </w:pPr>
+      <w:r>
+        <w:rPr>
+          <w:rFonts w:cstheme="minorHAnsi"/>
+          <w:sz w:val="24"/>
+          <w:szCs w:val="24"/>
+        </w:rPr>
+        <w:t xml:space="preserve">No centrarse solo en los motores de búsqueda, </w:t>
+      </w:r>
+      <w:r>
+        <w:rPr>
+          <w:rFonts w:cstheme="minorHAnsi"/>
+          <w:sz w:val="24"/>
+          <w:szCs w:val="24"/>
+        </w:rPr>
+        <w:t>diseñar</w:t>
+      </w:r>
+      <w:r>
+        <w:rPr>
+          <w:rFonts w:cstheme="minorHAnsi"/>
+          <w:sz w:val="24"/>
+          <w:szCs w:val="24"/>
+        </w:rPr>
+        <w:t xml:space="preserve"> la página web según las necesidades de los usuarios</w:t>
+      </w:r>
+    </w:p>
+    <w:p>
+      <w:pPr>
+        <w:jc w:val="both"/>
+        <w:rPr>
+          <w:rFonts w:cstheme="minorHAnsi"/>
+          <w:sz w:val="28"/>
+          <w:szCs w:val="28"/>
+        </w:rPr>
+      </w:pPr>
+    </w:p>
+    <w:p>
+      <w:pPr>
+        <w:jc w:val="both"/>
+        <w:rPr>
+          <w:rFonts w:cstheme="minorHAnsi"/>
+          <w:sz w:val="28"/>
+          <w:szCs w:val="28"/>
+          <w:u w:val="single" w:color="FF0000"/>
+        </w:rPr>
+      </w:pPr>
+      <w:r>
+        <w:rPr>
+          <w:rFonts w:cstheme="minorHAnsi"/>
+          <w:sz w:val="28"/>
+          <w:szCs w:val="28"/>
+          <w:u w:val="single" w:color="FF0000"/>
+        </w:rPr>
+        <w:t>Escribe textos ancla de mejor calidad</w:t>
+      </w:r>
+    </w:p>
+    <w:p>
+      <w:pPr>
+        <w:pStyle w:val="Prrafodelista"/>
+        <w:numPr>
+          <w:ilvl w:val="0"/>
+          <w:numId w:val="1"/>
+        </w:numPr>
+        <w:jc w:val="both"/>
+        <w:rPr>
+          <w:rFonts w:cstheme="minorHAnsi"/>
+          <w:sz w:val="24"/>
+          <w:szCs w:val="24"/>
+        </w:rPr>
+      </w:pPr>
+      <w:r>
+        <w:rPr>
+          <w:rFonts w:cstheme="minorHAnsi"/>
+          <w:sz w:val="24"/>
+          <w:szCs w:val="24"/>
+        </w:rPr>
+        <w:t>El texto ancla es aquel que se encuentra entre las etiquetas &lt;a&gt;&lt;/a&gt;. Indica a los usuarios y a Google información a la página que enlaza</w:t>
+      </w:r>
+      <w:r>
+        <w:rPr>
+          <w:rFonts w:cstheme="minorHAnsi"/>
+          <w:sz w:val="24"/>
+          <w:szCs w:val="24"/>
+        </w:rPr>
+        <w:t>.</w:t>
+      </w:r>
+    </w:p>
+    <w:p>
+      <w:pPr>
+        <w:pStyle w:val="Prrafodelista"/>
+        <w:numPr>
+          <w:ilvl w:val="0"/>
+          <w:numId w:val="9"/>
+        </w:numPr>
+        <w:jc w:val="both"/>
+        <w:rPr>
+          <w:rFonts w:cstheme="minorHAnsi"/>
+          <w:sz w:val="24"/>
+          <w:szCs w:val="24"/>
+        </w:rPr>
+      </w:pPr>
+      <w:r>
+        <w:rPr>
+          <w:rFonts w:cstheme="minorHAnsi"/>
+          <w:sz w:val="24"/>
+          <w:szCs w:val="24"/>
+        </w:rPr>
+        <w:t>Utilizar un texto descriptivo. Evitar texto genérico o fuera de contexto. Tampoco utilizar la URL (por regla general)</w:t>
+      </w:r>
+    </w:p>
+    <w:p>
+      <w:pPr>
+        <w:pStyle w:val="Prrafodelista"/>
+        <w:numPr>
+          <w:ilvl w:val="0"/>
+          <w:numId w:val="9"/>
+        </w:numPr>
+        <w:jc w:val="both"/>
+        <w:rPr>
+          <w:rFonts w:cstheme="minorHAnsi"/>
+          <w:sz w:val="24"/>
+          <w:szCs w:val="24"/>
+        </w:rPr>
+      </w:pPr>
+      <w:r>
+        <w:rPr>
+          <w:rFonts w:cstheme="minorHAnsi"/>
+          <w:sz w:val="24"/>
+          <w:szCs w:val="24"/>
+        </w:rPr>
+        <w:t xml:space="preserve">Escribir </w:t>
+      </w:r>
+      <w:r>
+        <w:rPr>
+          <w:rFonts w:cstheme="minorHAnsi"/>
+          <w:sz w:val="24"/>
+          <w:szCs w:val="24"/>
+        </w:rPr>
+        <w:t>textos concisos</w:t>
+      </w:r>
+      <w:r>
+        <w:rPr>
+          <w:rFonts w:cstheme="minorHAnsi"/>
+          <w:sz w:val="24"/>
+          <w:szCs w:val="24"/>
+        </w:rPr>
+        <w:t>. Debe</w:t>
+      </w:r>
+      <w:r>
+        <w:rPr>
+          <w:rFonts w:cstheme="minorHAnsi"/>
+          <w:sz w:val="24"/>
+          <w:szCs w:val="24"/>
+        </w:rPr>
+        <w:t>n</w:t>
+      </w:r>
+      <w:r>
+        <w:rPr>
+          <w:rFonts w:cstheme="minorHAnsi"/>
+          <w:sz w:val="24"/>
+          <w:szCs w:val="24"/>
+        </w:rPr>
+        <w:t xml:space="preserve"> ser pocas palabras o una frase corta</w:t>
+      </w:r>
+    </w:p>
+    <w:p>
+      <w:pPr>
+        <w:pStyle w:val="Prrafodelista"/>
+        <w:numPr>
+          <w:ilvl w:val="0"/>
+          <w:numId w:val="9"/>
+        </w:numPr>
+        <w:jc w:val="both"/>
+        <w:rPr>
+          <w:rFonts w:cstheme="minorHAnsi"/>
+          <w:sz w:val="24"/>
+          <w:szCs w:val="24"/>
+        </w:rPr>
+      </w:pPr>
+      <w:r>
+        <w:rPr>
+          <w:rFonts w:cstheme="minorHAnsi"/>
+          <w:sz w:val="24"/>
+          <w:szCs w:val="24"/>
+        </w:rPr>
+        <w:t>Hacer que sean más visibles. No hacer que sean texto normal con CSS</w:t>
+      </w:r>
+    </w:p>
+    <w:p>
+      <w:pPr>
+        <w:pStyle w:val="Prrafodelista"/>
+        <w:numPr>
+          <w:ilvl w:val="0"/>
+          <w:numId w:val="9"/>
+        </w:numPr>
+        <w:jc w:val="both"/>
+        <w:rPr>
+          <w:rFonts w:cstheme="minorHAnsi"/>
+          <w:sz w:val="24"/>
+          <w:szCs w:val="24"/>
+        </w:rPr>
+      </w:pPr>
+      <w:r>
+        <w:rPr>
+          <w:rFonts w:cstheme="minorHAnsi"/>
+          <w:sz w:val="24"/>
+          <w:szCs w:val="24"/>
+        </w:rPr>
+        <w:t>Los enlaces internos también deben utilizar texto ancla</w:t>
+      </w:r>
+    </w:p>
+    <w:p>
+      <w:pPr>
+        <w:jc w:val="both"/>
+        <w:rPr>
+          <w:rFonts w:cstheme="minorHAnsi"/>
+          <w:sz w:val="24"/>
+          <w:szCs w:val="24"/>
+        </w:rPr>
+      </w:pPr>
+    </w:p>
+    <w:p>
+      <w:pPr>
+        <w:jc w:val="both"/>
+        <w:rPr>
+          <w:rFonts w:cstheme="minorHAnsi"/>
+          <w:sz w:val="28"/>
+          <w:szCs w:val="28"/>
+          <w:u w:val="single" w:color="FF0000"/>
+        </w:rPr>
+      </w:pPr>
+      <w:r>
+        <w:rPr>
+          <w:rFonts w:cstheme="minorHAnsi"/>
+          <w:sz w:val="28"/>
+          <w:szCs w:val="28"/>
+          <w:u w:val="single" w:color="FF0000"/>
+        </w:rPr>
+        <w:t>Optimiza el uso de las imágenes</w:t>
+      </w:r>
+    </w:p>
+    <w:p>
+      <w:pPr>
+        <w:pStyle w:val="Prrafodelista"/>
+        <w:numPr>
+          <w:ilvl w:val="0"/>
+          <w:numId w:val="1"/>
+        </w:numPr>
+        <w:jc w:val="both"/>
+        <w:rPr>
+          <w:rFonts w:cstheme="minorHAnsi"/>
+          <w:sz w:val="24"/>
+          <w:szCs w:val="24"/>
+        </w:rPr>
+      </w:pPr>
+      <w:r>
+        <w:rPr>
+          <w:rFonts w:cstheme="minorHAnsi"/>
+          <w:sz w:val="24"/>
+          <w:szCs w:val="24"/>
+        </w:rPr>
+        <w:t xml:space="preserve">El atributo </w:t>
+      </w:r>
+      <w:r>
+        <w:rPr>
+          <w:rFonts w:cstheme="minorHAnsi"/>
+          <w:sz w:val="24"/>
+          <w:szCs w:val="24"/>
+        </w:rPr>
+        <w:t>“</w:t>
+      </w:r>
+      <w:proofErr w:type="spellStart"/>
+      <w:r>
+        <w:rPr>
+          <w:rFonts w:cstheme="minorHAnsi"/>
+          <w:sz w:val="24"/>
+          <w:szCs w:val="24"/>
+        </w:rPr>
+        <w:t>alt</w:t>
+      </w:r>
+      <w:proofErr w:type="spellEnd"/>
+      <w:r>
+        <w:rPr>
+          <w:rFonts w:cstheme="minorHAnsi"/>
+          <w:sz w:val="24"/>
+          <w:szCs w:val="24"/>
+        </w:rPr>
+        <w:t>”</w:t>
+      </w:r>
+      <w:r>
+        <w:rPr>
+          <w:rFonts w:cstheme="minorHAnsi"/>
+          <w:sz w:val="24"/>
+          <w:szCs w:val="24"/>
+        </w:rPr>
+        <w:t xml:space="preserve"> permite especificar un texto en caso de que la imagen no se pueda mostrar. De esta manera se hace más accesible </w:t>
+      </w:r>
+      <w:r>
+        <w:rPr>
+          <w:rFonts w:cstheme="minorHAnsi"/>
+          <w:sz w:val="24"/>
+          <w:szCs w:val="24"/>
+        </w:rPr>
+        <w:t>y hace que Google las entienda mejor. Además, si una imagen ancla falla, el texto servirá como ancla en su lugar.</w:t>
+      </w:r>
+    </w:p>
+    <w:p>
+      <w:pPr>
+        <w:pStyle w:val="Prrafodelista"/>
+        <w:numPr>
+          <w:ilvl w:val="0"/>
+          <w:numId w:val="1"/>
+        </w:numPr>
+        <w:jc w:val="both"/>
+        <w:rPr>
+          <w:rFonts w:cstheme="minorHAnsi"/>
+          <w:sz w:val="24"/>
+          <w:szCs w:val="24"/>
+        </w:rPr>
+      </w:pPr>
+      <w:r>
+        <w:rPr>
+          <w:rFonts w:cstheme="minorHAnsi"/>
+          <w:sz w:val="24"/>
+          <w:szCs w:val="24"/>
+        </w:rPr>
+        <w:t xml:space="preserve">Agrupar las imágenes en un solo directorio y que </w:t>
+      </w:r>
+      <w:r>
+        <w:rPr>
+          <w:rFonts w:cstheme="minorHAnsi"/>
+          <w:sz w:val="24"/>
+          <w:szCs w:val="24"/>
+        </w:rPr>
+        <w:t xml:space="preserve">estas </w:t>
+      </w:r>
+      <w:r>
+        <w:rPr>
+          <w:rFonts w:cstheme="minorHAnsi"/>
+          <w:sz w:val="24"/>
+          <w:szCs w:val="24"/>
+        </w:rPr>
+        <w:t>tengan un formato estándar</w:t>
+      </w:r>
+      <w:r>
+        <w:rPr>
+          <w:rFonts w:cstheme="minorHAnsi"/>
+          <w:sz w:val="24"/>
+          <w:szCs w:val="24"/>
+        </w:rPr>
+        <w:t>.</w:t>
+      </w:r>
+    </w:p>
+    <w:p>
+      <w:pPr>
+        <w:pStyle w:val="Prrafodelista"/>
+        <w:numPr>
+          <w:ilvl w:val="0"/>
+          <w:numId w:val="10"/>
+        </w:numPr>
+        <w:jc w:val="both"/>
+        <w:rPr>
+          <w:rFonts w:cstheme="minorHAnsi"/>
+          <w:sz w:val="24"/>
+          <w:szCs w:val="24"/>
+        </w:rPr>
+      </w:pPr>
+      <w:r>
+        <w:rPr>
+          <w:rFonts w:cstheme="minorHAnsi"/>
+          <w:sz w:val="24"/>
+          <w:szCs w:val="24"/>
+        </w:rPr>
+        <w:t>Las imágenes deben tener un nombre de archivo y un texto “</w:t>
+      </w:r>
+      <w:proofErr w:type="spellStart"/>
+      <w:r>
+        <w:rPr>
+          <w:rFonts w:cstheme="minorHAnsi"/>
+          <w:sz w:val="24"/>
+          <w:szCs w:val="24"/>
+        </w:rPr>
+        <w:t>alt</w:t>
+      </w:r>
+      <w:proofErr w:type="spellEnd"/>
+      <w:r>
+        <w:rPr>
+          <w:rFonts w:cstheme="minorHAnsi"/>
+          <w:sz w:val="24"/>
+          <w:szCs w:val="24"/>
+        </w:rPr>
+        <w:t>” descriptivo pero breve. No utilizar nombres genéricos o muy largos</w:t>
+      </w:r>
+    </w:p>
+    <w:p>
+      <w:pPr>
+        <w:pStyle w:val="Prrafodelista"/>
+        <w:numPr>
+          <w:ilvl w:val="0"/>
+          <w:numId w:val="10"/>
+        </w:numPr>
+        <w:jc w:val="both"/>
+        <w:rPr>
+          <w:rFonts w:cstheme="minorHAnsi"/>
+          <w:sz w:val="24"/>
+          <w:szCs w:val="24"/>
+        </w:rPr>
+      </w:pPr>
+      <w:r>
+        <w:rPr>
+          <w:rFonts w:cstheme="minorHAnsi"/>
+          <w:sz w:val="24"/>
+          <w:szCs w:val="24"/>
+        </w:rPr>
+        <w:t>Utilizar enlaces en imágenes solo para navegar por tu página</w:t>
+      </w:r>
+      <w:r>
+        <w:rPr>
+          <w:rFonts w:cstheme="minorHAnsi"/>
+          <w:sz w:val="24"/>
+          <w:szCs w:val="24"/>
+        </w:rPr>
+        <w:t>, no como enlaces externos</w:t>
+      </w:r>
+    </w:p>
+    <w:p>
+      <w:pPr>
+        <w:pStyle w:val="Prrafodelista"/>
+        <w:numPr>
+          <w:ilvl w:val="0"/>
+          <w:numId w:val="10"/>
+        </w:numPr>
+        <w:jc w:val="both"/>
+        <w:rPr>
+          <w:rFonts w:cstheme="minorHAnsi"/>
+          <w:sz w:val="24"/>
+          <w:szCs w:val="24"/>
+        </w:rPr>
+      </w:pPr>
+      <w:r>
+        <w:rPr>
+          <w:rFonts w:cstheme="minorHAnsi"/>
+          <w:sz w:val="24"/>
+          <w:szCs w:val="24"/>
+        </w:rPr>
+        <w:t xml:space="preserve">Realizar un </w:t>
+      </w:r>
+      <w:proofErr w:type="spellStart"/>
+      <w:r>
+        <w:rPr>
+          <w:rFonts w:cstheme="minorHAnsi"/>
+          <w:sz w:val="24"/>
+          <w:szCs w:val="24"/>
+        </w:rPr>
+        <w:t>Sitemap</w:t>
+      </w:r>
+      <w:proofErr w:type="spellEnd"/>
+      <w:r>
+        <w:rPr>
+          <w:rFonts w:cstheme="minorHAnsi"/>
+          <w:sz w:val="24"/>
+          <w:szCs w:val="24"/>
+        </w:rPr>
+        <w:t xml:space="preserve"> de imágenes para que Google sepa más información sobre las imágenes que utilizas</w:t>
+      </w:r>
+    </w:p>
+    <w:p>
+      <w:pPr>
+        <w:jc w:val="both"/>
+        <w:rPr>
+          <w:rFonts w:cstheme="minorHAnsi"/>
+          <w:sz w:val="24"/>
+          <w:szCs w:val="24"/>
+        </w:rPr>
+      </w:pPr>
+    </w:p>
+    <w:p>
+      <w:pPr>
+        <w:jc w:val="both"/>
+        <w:rPr>
+          <w:rFonts w:cstheme="minorHAnsi"/>
+          <w:sz w:val="28"/>
+          <w:szCs w:val="28"/>
+          <w:u w:val="single" w:color="FF0000"/>
+        </w:rPr>
+      </w:pPr>
+      <w:r>
+        <w:rPr>
+          <w:rFonts w:cstheme="minorHAnsi"/>
+          <w:sz w:val="28"/>
+          <w:szCs w:val="28"/>
+          <w:u w:val="single" w:color="FF0000"/>
+        </w:rPr>
+        <w:t>Utiliza las etiquetas de cabecera de forma apropiada</w:t>
+      </w:r>
+    </w:p>
+    <w:p>
+      <w:pPr>
+        <w:pStyle w:val="Prrafodelista"/>
+        <w:numPr>
+          <w:ilvl w:val="0"/>
+          <w:numId w:val="1"/>
+        </w:numPr>
+        <w:jc w:val="both"/>
+        <w:rPr>
+          <w:rFonts w:cstheme="minorHAnsi"/>
+          <w:sz w:val="24"/>
+          <w:szCs w:val="24"/>
+        </w:rPr>
+      </w:pPr>
+      <w:r>
+        <w:rPr>
+          <w:rFonts w:cstheme="minorHAnsi"/>
+          <w:sz w:val="24"/>
+          <w:szCs w:val="24"/>
+        </w:rPr>
+        <w:t>Las etiquetas de cabecera se utilizan para dar un énfasis importante a la página web, indican a los usuarios y motores de búsqueda la importancia del contenido que incluyen.</w:t>
+      </w:r>
+    </w:p>
+    <w:p>
+      <w:pPr>
+        <w:pStyle w:val="Prrafodelista"/>
+        <w:numPr>
+          <w:ilvl w:val="0"/>
+          <w:numId w:val="1"/>
+        </w:numPr>
+        <w:jc w:val="both"/>
+        <w:rPr>
+          <w:rFonts w:cstheme="minorHAnsi"/>
+          <w:sz w:val="24"/>
+          <w:szCs w:val="24"/>
+        </w:rPr>
+      </w:pPr>
+      <w:r>
+        <w:rPr>
+          <w:rFonts w:cstheme="minorHAnsi"/>
+          <w:sz w:val="24"/>
+          <w:szCs w:val="24"/>
+        </w:rPr>
+        <w:t>Estas etiquetas ayudan a esquematizar el contenido de la página.</w:t>
+      </w:r>
+      <w:r>
+        <w:rPr>
+          <w:rFonts w:cstheme="minorHAnsi"/>
+          <w:sz w:val="24"/>
+          <w:szCs w:val="24"/>
+        </w:rPr>
+        <w:t xml:space="preserve"> Hay que pensar en su uso más para estructurar la página que para dar formato.</w:t>
+      </w:r>
+    </w:p>
+    <w:p>
+      <w:pPr>
+        <w:pStyle w:val="Prrafodelista"/>
+        <w:numPr>
+          <w:ilvl w:val="0"/>
+          <w:numId w:val="11"/>
+        </w:numPr>
+        <w:jc w:val="both"/>
+        <w:rPr>
+          <w:rFonts w:cstheme="minorHAnsi"/>
+          <w:sz w:val="24"/>
+          <w:szCs w:val="24"/>
+        </w:rPr>
+      </w:pPr>
+      <w:r>
+        <w:rPr>
+          <w:rFonts w:cstheme="minorHAnsi"/>
+          <w:sz w:val="24"/>
+          <w:szCs w:val="24"/>
+        </w:rPr>
+        <w:t>No utilizar etiquetas de cabecera cuando se puedan utilizar etiquetas &lt;em&gt; o &lt;</w:t>
+      </w:r>
+      <w:proofErr w:type="spellStart"/>
+      <w:r>
+        <w:rPr>
+          <w:rFonts w:cstheme="minorHAnsi"/>
+          <w:sz w:val="24"/>
+          <w:szCs w:val="24"/>
+        </w:rPr>
+        <w:t>strong</w:t>
+      </w:r>
+      <w:proofErr w:type="spellEnd"/>
+      <w:r>
+        <w:rPr>
+          <w:rFonts w:cstheme="minorHAnsi"/>
+          <w:sz w:val="24"/>
+          <w:szCs w:val="24"/>
+        </w:rPr>
+        <w:t>&gt;</w:t>
+      </w:r>
+    </w:p>
+    <w:p>
+      <w:pPr>
+        <w:pStyle w:val="Prrafodelista"/>
+        <w:numPr>
+          <w:ilvl w:val="0"/>
+          <w:numId w:val="11"/>
+        </w:numPr>
+        <w:jc w:val="both"/>
+        <w:rPr>
+          <w:rFonts w:cstheme="minorHAnsi"/>
+          <w:sz w:val="24"/>
+          <w:szCs w:val="24"/>
+        </w:rPr>
+      </w:pPr>
+      <w:r>
+        <w:rPr>
+          <w:rFonts w:cstheme="minorHAnsi"/>
+          <w:sz w:val="24"/>
+          <w:szCs w:val="24"/>
+        </w:rPr>
+        <w:t>Evitar el uso excesivo de las cabeceras o poner todo el contenido en ella.</w:t>
+      </w:r>
+    </w:p>
+    <w:p>
+      <w:pPr>
+        <w:jc w:val="both"/>
+        <w:rPr>
+          <w:rFonts w:cstheme="minorHAnsi"/>
+          <w:sz w:val="24"/>
+          <w:szCs w:val="24"/>
+        </w:rPr>
+      </w:pPr>
+      <w:r>
+        <w:rPr>
+          <w:rFonts w:cstheme="minorHAnsi"/>
+          <w:sz w:val="24"/>
+          <w:szCs w:val="24"/>
+        </w:rPr>
+        <w:br w:type="page"/>
+      </w:r>
+    </w:p>
+    <w:p>
+      <w:pPr>
+        <w:jc w:val="both"/>
+        <w:rPr>
+          <w:rFonts w:cstheme="minorHAnsi"/>
+          <w:b/>
+          <w:bCs/>
+          <w:sz w:val="28"/>
+          <w:szCs w:val="28"/>
+        </w:rPr>
+      </w:pPr>
+      <w:r>
+        <w:rPr>
+          <w:rFonts w:cstheme="minorHAnsi"/>
+          <w:b/>
+          <w:bCs/>
+          <w:sz w:val="28"/>
+          <w:szCs w:val="28"/>
+        </w:rPr>
+        <w:lastRenderedPageBreak/>
+        <w:t>Tratando con los “</w:t>
+      </w:r>
+      <w:proofErr w:type="spellStart"/>
+      <w:r>
+        <w:rPr>
+          <w:rFonts w:cstheme="minorHAnsi"/>
+          <w:b/>
+          <w:bCs/>
+          <w:sz w:val="28"/>
+          <w:szCs w:val="28"/>
+        </w:rPr>
+        <w:t>bots</w:t>
+      </w:r>
+      <w:proofErr w:type="spellEnd"/>
+      <w:r>
+        <w:rPr>
+          <w:rFonts w:cstheme="minorHAnsi"/>
+          <w:b/>
+          <w:bCs/>
+          <w:sz w:val="28"/>
+          <w:szCs w:val="28"/>
+        </w:rPr>
+        <w:t>”</w:t>
+      </w:r>
+    </w:p>
+    <w:p>
+      <w:pPr>
+        <w:jc w:val="both"/>
+        <w:rPr>
+          <w:rFonts w:cstheme="minorHAnsi"/>
+          <w:sz w:val="28"/>
+          <w:szCs w:val="28"/>
+          <w:u w:val="single" w:color="FF0000"/>
+        </w:rPr>
+      </w:pPr>
+      <w:r>
+        <w:rPr>
+          <w:rFonts w:cstheme="minorHAnsi"/>
+          <w:sz w:val="28"/>
+          <w:szCs w:val="28"/>
+          <w:u w:val="single" w:color="FF0000"/>
+        </w:rPr>
+        <w:t>Haz un uso efectivo del robots.txt</w:t>
+      </w:r>
+    </w:p>
+    <w:p>
+      <w:pPr>
+        <w:pStyle w:val="Prrafodelista"/>
+        <w:numPr>
+          <w:ilvl w:val="0"/>
+          <w:numId w:val="1"/>
+        </w:numPr>
+        <w:jc w:val="both"/>
+        <w:rPr>
+          <w:rFonts w:cstheme="minorHAnsi"/>
+          <w:sz w:val="24"/>
+          <w:szCs w:val="24"/>
+        </w:rPr>
+      </w:pPr>
+      <w:r>
+        <w:rPr>
+          <w:rFonts w:cstheme="minorHAnsi"/>
+          <w:sz w:val="24"/>
+          <w:szCs w:val="24"/>
+        </w:rPr>
+        <w:t>El archivo “robots.txt” dice a los motores de búsqueda que partes del sitio web puede rastrear. Se encuentra en el directorio root del sitio web.</w:t>
+      </w:r>
+    </w:p>
+    <w:p>
+      <w:pPr>
+        <w:pStyle w:val="Prrafodelista"/>
+        <w:numPr>
+          <w:ilvl w:val="0"/>
+          <w:numId w:val="1"/>
+        </w:numPr>
+        <w:jc w:val="both"/>
+        <w:rPr>
+          <w:rFonts w:cstheme="minorHAnsi"/>
+          <w:sz w:val="24"/>
+          <w:szCs w:val="24"/>
+        </w:rPr>
+      </w:pPr>
+      <w:r>
+        <w:rPr>
+          <w:rFonts w:cstheme="minorHAnsi"/>
+          <w:sz w:val="24"/>
+          <w:szCs w:val="24"/>
+        </w:rPr>
+        <w:t>Si tienes un subdominio hay que crear un fichero de robots específico para ese subdominio</w:t>
+      </w:r>
+      <w:r>
+        <w:rPr>
+          <w:rFonts w:cstheme="minorHAnsi"/>
+          <w:sz w:val="24"/>
+          <w:szCs w:val="24"/>
+        </w:rPr>
+        <w:t>.</w:t>
+      </w:r>
+    </w:p>
+    <w:p>
+      <w:pPr>
+        <w:pStyle w:val="Prrafodelista"/>
+        <w:numPr>
+          <w:ilvl w:val="0"/>
+          <w:numId w:val="12"/>
+        </w:numPr>
+        <w:jc w:val="both"/>
+        <w:rPr>
+          <w:rFonts w:cstheme="minorHAnsi"/>
+          <w:sz w:val="24"/>
+          <w:szCs w:val="24"/>
+        </w:rPr>
+      </w:pPr>
+      <w:r>
+        <w:rPr>
+          <w:rFonts w:cstheme="minorHAnsi"/>
+          <w:sz w:val="24"/>
+          <w:szCs w:val="24"/>
+        </w:rPr>
+        <w:t xml:space="preserve">Es importante proteger las URL que </w:t>
+      </w:r>
+      <w:r>
+        <w:rPr>
+          <w:rFonts w:cstheme="minorHAnsi"/>
+          <w:sz w:val="24"/>
+          <w:szCs w:val="24"/>
+        </w:rPr>
+        <w:t>contiene información delicada</w:t>
+      </w:r>
+    </w:p>
+    <w:p>
+      <w:pPr>
+        <w:jc w:val="both"/>
+        <w:rPr>
+          <w:rFonts w:cstheme="minorHAnsi"/>
+          <w:sz w:val="24"/>
+          <w:szCs w:val="24"/>
+        </w:rPr>
+      </w:pPr>
+    </w:p>
+    <w:p>
+      <w:pPr>
+        <w:jc w:val="both"/>
+        <w:rPr>
+          <w:rFonts w:cstheme="minorHAnsi"/>
+          <w:sz w:val="28"/>
+          <w:szCs w:val="28"/>
+          <w:u w:val="single" w:color="FF0000"/>
+        </w:rPr>
+      </w:pPr>
+      <w:r>
+        <w:rPr>
+          <w:rFonts w:cstheme="minorHAnsi"/>
+          <w:sz w:val="28"/>
+          <w:szCs w:val="28"/>
+          <w:u w:val="single" w:color="FF0000"/>
+        </w:rPr>
+        <w:t xml:space="preserve">Ten en cuenta </w:t>
+      </w:r>
+      <w:proofErr w:type="spellStart"/>
+      <w:r>
+        <w:rPr>
+          <w:rFonts w:cstheme="minorHAnsi"/>
+          <w:sz w:val="28"/>
+          <w:szCs w:val="28"/>
+          <w:u w:val="single" w:color="FF0000"/>
+        </w:rPr>
+        <w:t>rel</w:t>
+      </w:r>
+      <w:proofErr w:type="spellEnd"/>
+      <w:proofErr w:type="gramStart"/>
+      <w:r>
+        <w:rPr>
+          <w:rFonts w:cstheme="minorHAnsi"/>
+          <w:sz w:val="28"/>
+          <w:szCs w:val="28"/>
+          <w:u w:val="single" w:color="FF0000"/>
+        </w:rPr>
+        <w:t>=”</w:t>
+      </w:r>
+      <w:proofErr w:type="spellStart"/>
+      <w:r>
+        <w:rPr>
+          <w:rFonts w:cstheme="minorHAnsi"/>
+          <w:sz w:val="28"/>
+          <w:szCs w:val="28"/>
+          <w:u w:val="single" w:color="FF0000"/>
+        </w:rPr>
+        <w:t>nofollow</w:t>
+      </w:r>
+      <w:proofErr w:type="spellEnd"/>
+      <w:proofErr w:type="gramEnd"/>
+      <w:r>
+        <w:rPr>
+          <w:rFonts w:cstheme="minorHAnsi"/>
+          <w:sz w:val="28"/>
+          <w:szCs w:val="28"/>
+          <w:u w:val="single" w:color="FF0000"/>
+        </w:rPr>
+        <w:t>” para los enlaces</w:t>
+      </w:r>
+    </w:p>
+    <w:p>
+      <w:pPr>
+        <w:pStyle w:val="Prrafodelista"/>
+        <w:numPr>
+          <w:ilvl w:val="0"/>
+          <w:numId w:val="1"/>
+        </w:numPr>
+        <w:jc w:val="both"/>
+        <w:rPr>
+          <w:rFonts w:cstheme="minorHAnsi"/>
+          <w:sz w:val="24"/>
+          <w:szCs w:val="24"/>
+        </w:rPr>
+      </w:pPr>
+      <w:r>
+        <w:rPr>
+          <w:rFonts w:cstheme="minorHAnsi"/>
+          <w:sz w:val="24"/>
+          <w:szCs w:val="24"/>
+        </w:rPr>
+        <w:t>Utilizar el atributo “</w:t>
+      </w:r>
+      <w:proofErr w:type="spellStart"/>
+      <w:r>
+        <w:rPr>
+          <w:rFonts w:cstheme="minorHAnsi"/>
+          <w:sz w:val="24"/>
+          <w:szCs w:val="24"/>
+        </w:rPr>
+        <w:t>nofollow</w:t>
+      </w:r>
+      <w:proofErr w:type="spellEnd"/>
+      <w:r>
+        <w:rPr>
+          <w:rFonts w:cstheme="minorHAnsi"/>
+          <w:sz w:val="24"/>
+          <w:szCs w:val="24"/>
+        </w:rPr>
+        <w:t>” dentro de la etiqueta &lt;a&gt; le dice a Google que no debe seguir el enlace ni pasar reputación a ese sitio.</w:t>
+      </w:r>
+      <w:r>
+        <w:rPr>
+          <w:rFonts w:cstheme="minorHAnsi"/>
+          <w:sz w:val="24"/>
+          <w:szCs w:val="24"/>
+        </w:rPr>
+        <w:t xml:space="preserve"> También se puede poner en una </w:t>
+      </w:r>
+      <w:proofErr w:type="spellStart"/>
+      <w:r>
+        <w:rPr>
+          <w:rFonts w:cstheme="minorHAnsi"/>
+          <w:sz w:val="24"/>
+          <w:szCs w:val="24"/>
+        </w:rPr>
+        <w:t>metaetiqueta</w:t>
+      </w:r>
+      <w:proofErr w:type="spellEnd"/>
+      <w:r>
+        <w:rPr>
+          <w:rFonts w:cstheme="minorHAnsi"/>
+          <w:sz w:val="24"/>
+          <w:szCs w:val="24"/>
+        </w:rPr>
+        <w:t xml:space="preserve"> del &lt;head&gt; para que no siga ningún enlace de la página.</w:t>
+      </w:r>
+    </w:p>
+    <w:p>
+      <w:pPr>
+        <w:pStyle w:val="Prrafodelista"/>
+        <w:numPr>
+          <w:ilvl w:val="0"/>
+          <w:numId w:val="1"/>
+        </w:numPr>
+        <w:jc w:val="both"/>
+        <w:rPr>
+          <w:rFonts w:cstheme="minorHAnsi"/>
+          <w:sz w:val="24"/>
+          <w:szCs w:val="24"/>
+        </w:rPr>
+      </w:pPr>
+      <w:r>
+        <w:rPr>
+          <w:rFonts w:cstheme="minorHAnsi"/>
+          <w:sz w:val="24"/>
+          <w:szCs w:val="24"/>
+        </w:rPr>
+        <w:t>A través de este atributo se puede evitar que los usuarios de un blog puedan hacer spam de su sitio, o cualquier contenido generado por usuarios</w:t>
+      </w:r>
+      <w:r>
+        <w:rPr>
+          <w:rFonts w:cstheme="minorHAnsi"/>
+          <w:sz w:val="24"/>
+          <w:szCs w:val="24"/>
+        </w:rPr>
+        <w:t>.</w:t>
+      </w:r>
+    </w:p>
+    <w:p>
+      <w:pPr>
+        <w:pStyle w:val="Prrafodelista"/>
+        <w:numPr>
+          <w:ilvl w:val="0"/>
+          <w:numId w:val="12"/>
+        </w:numPr>
+        <w:jc w:val="both"/>
+        <w:rPr>
+          <w:rFonts w:cstheme="minorHAnsi"/>
+          <w:sz w:val="24"/>
+          <w:szCs w:val="24"/>
+        </w:rPr>
+      </w:pPr>
+      <w:r>
+        <w:rPr>
+          <w:rFonts w:cstheme="minorHAnsi"/>
+          <w:sz w:val="24"/>
+          <w:szCs w:val="24"/>
+        </w:rPr>
+        <w:t>Utilizar el “</w:t>
+      </w:r>
+      <w:proofErr w:type="spellStart"/>
+      <w:r>
+        <w:rPr>
+          <w:rFonts w:cstheme="minorHAnsi"/>
+          <w:sz w:val="24"/>
+          <w:szCs w:val="24"/>
+        </w:rPr>
+        <w:t>nofollow</w:t>
+      </w:r>
+      <w:proofErr w:type="spellEnd"/>
+      <w:r>
+        <w:rPr>
+          <w:rFonts w:cstheme="minorHAnsi"/>
+          <w:sz w:val="24"/>
+          <w:szCs w:val="24"/>
+        </w:rPr>
+        <w:t xml:space="preserve">” cuando quieras enlazar una </w:t>
+      </w:r>
+      <w:r>
+        <w:rPr>
+          <w:rFonts w:cstheme="minorHAnsi"/>
+          <w:sz w:val="24"/>
+          <w:szCs w:val="24"/>
+        </w:rPr>
+        <w:t>página,</w:t>
+      </w:r>
+      <w:r>
+        <w:rPr>
+          <w:rFonts w:cstheme="minorHAnsi"/>
+          <w:sz w:val="24"/>
+          <w:szCs w:val="24"/>
+        </w:rPr>
+        <w:t xml:space="preserve"> pero sin transmitirle </w:t>
+      </w:r>
+      <w:r>
+        <w:rPr>
+          <w:rFonts w:cstheme="minorHAnsi"/>
+          <w:sz w:val="24"/>
+          <w:szCs w:val="24"/>
+        </w:rPr>
+        <w:t>reputación</w:t>
+      </w:r>
+    </w:p>
+    <w:p>
+      <w:pPr>
+        <w:jc w:val="both"/>
+        <w:rPr>
+          <w:rFonts w:cstheme="minorHAnsi"/>
+          <w:sz w:val="24"/>
+          <w:szCs w:val="24"/>
+          <w:u w:val="single" w:color="FF0000"/>
+        </w:rPr>
+      </w:pPr>
+    </w:p>
+    <w:p>
+      <w:pPr>
+        <w:jc w:val="both"/>
+        <w:rPr>
+          <w:rFonts w:cstheme="minorHAnsi"/>
+          <w:b/>
+          <w:bCs/>
+          <w:sz w:val="28"/>
+          <w:szCs w:val="28"/>
+        </w:rPr>
+      </w:pPr>
+      <w:r>
+        <w:rPr>
+          <w:rFonts w:cstheme="minorHAnsi"/>
+          <w:b/>
+          <w:bCs/>
+          <w:sz w:val="28"/>
+          <w:szCs w:val="28"/>
+        </w:rPr>
+        <w:t>SEO para teléfonos móviles</w:t>
+      </w:r>
+    </w:p>
+    <w:p>
+      <w:pPr>
+        <w:jc w:val="both"/>
+        <w:rPr>
+          <w:rFonts w:cstheme="minorHAnsi"/>
+          <w:sz w:val="28"/>
+          <w:szCs w:val="28"/>
+          <w:u w:val="single" w:color="FF0000"/>
+        </w:rPr>
+      </w:pPr>
+      <w:r>
+        <w:rPr>
+          <w:rFonts w:cstheme="minorHAnsi"/>
+          <w:sz w:val="28"/>
+          <w:szCs w:val="28"/>
+          <w:u w:val="single" w:color="FF0000"/>
+        </w:rPr>
+        <w:t>Informa a Google sobre tus sitios para móviles</w:t>
+      </w:r>
+    </w:p>
+    <w:p>
+      <w:pPr>
+        <w:pStyle w:val="Prrafodelista"/>
+        <w:numPr>
+          <w:ilvl w:val="0"/>
+          <w:numId w:val="1"/>
+        </w:numPr>
+        <w:jc w:val="both"/>
+        <w:rPr>
+          <w:rFonts w:cstheme="minorHAnsi"/>
+          <w:sz w:val="24"/>
+          <w:szCs w:val="24"/>
+        </w:rPr>
+      </w:pPr>
+      <w:r>
+        <w:rPr>
+          <w:rFonts w:cstheme="minorHAnsi"/>
+          <w:sz w:val="24"/>
+          <w:szCs w:val="24"/>
+        </w:rPr>
+        <w:t>La experiencia de visitar una web con un móvil es distinta ya que necesita un formato y método de gestión específico</w:t>
+      </w:r>
+      <w:r>
+        <w:rPr>
+          <w:rFonts w:cstheme="minorHAnsi"/>
+          <w:sz w:val="24"/>
+          <w:szCs w:val="24"/>
+        </w:rPr>
+        <w:t>.</w:t>
+      </w:r>
+    </w:p>
+    <w:p>
+      <w:pPr>
+        <w:pStyle w:val="Prrafodelista"/>
+        <w:numPr>
+          <w:ilvl w:val="0"/>
+          <w:numId w:val="1"/>
+        </w:numPr>
+        <w:jc w:val="both"/>
+        <w:rPr>
+          <w:rFonts w:cstheme="minorHAnsi"/>
+          <w:sz w:val="24"/>
+          <w:szCs w:val="24"/>
+        </w:rPr>
+      </w:pPr>
+      <w:r>
+        <w:rPr>
+          <w:rFonts w:cstheme="minorHAnsi"/>
+          <w:sz w:val="24"/>
+          <w:szCs w:val="24"/>
+        </w:rPr>
+        <w:t xml:space="preserve">Para asegurarse de que un sitio web para móvil es indexado correctamente hay que hacer un </w:t>
+      </w:r>
+      <w:proofErr w:type="spellStart"/>
+      <w:r>
+        <w:rPr>
+          <w:rFonts w:cstheme="minorHAnsi"/>
+          <w:sz w:val="24"/>
+          <w:szCs w:val="24"/>
+        </w:rPr>
+        <w:t>sitemap</w:t>
+      </w:r>
+      <w:proofErr w:type="spellEnd"/>
+      <w:r>
+        <w:rPr>
+          <w:rFonts w:cstheme="minorHAnsi"/>
+          <w:sz w:val="24"/>
+          <w:szCs w:val="24"/>
+        </w:rPr>
+        <w:t xml:space="preserve"> para móvil y asegurarse de que el bot de Google puede acceder, ya que en ocasiones puede estar restringido.</w:t>
+      </w:r>
+    </w:p>
+    <w:p>
+      <w:pPr>
+        <w:pStyle w:val="Prrafodelista"/>
+        <w:numPr>
+          <w:ilvl w:val="0"/>
+          <w:numId w:val="1"/>
+        </w:numPr>
+        <w:jc w:val="both"/>
+        <w:rPr>
+          <w:rFonts w:cstheme="minorHAnsi"/>
+          <w:sz w:val="24"/>
+          <w:szCs w:val="24"/>
+        </w:rPr>
+      </w:pPr>
+      <w:r>
+        <w:rPr>
+          <w:rFonts w:cstheme="minorHAnsi"/>
+          <w:sz w:val="24"/>
+          <w:szCs w:val="24"/>
+        </w:rPr>
+        <w:t>Asegurarse que Google indexa adecuadamente las páginas web en dispositivos móviles ya que en ocasiones la declaración del tipo de documento puede hacer</w:t>
+      </w:r>
+      <w:r>
+        <w:rPr>
+          <w:rFonts w:cstheme="minorHAnsi"/>
+          <w:sz w:val="24"/>
+          <w:szCs w:val="24"/>
+        </w:rPr>
+        <w:t>lo</w:t>
+      </w:r>
+      <w:r>
+        <w:rPr>
+          <w:rFonts w:cstheme="minorHAnsi"/>
+          <w:sz w:val="24"/>
+          <w:szCs w:val="24"/>
+        </w:rPr>
+        <w:t xml:space="preserve"> incompatible</w:t>
+      </w:r>
+      <w:r>
+        <w:rPr>
+          <w:rFonts w:cstheme="minorHAnsi"/>
+          <w:sz w:val="24"/>
+          <w:szCs w:val="24"/>
+        </w:rPr>
+        <w:t>.</w:t>
+      </w:r>
+    </w:p>
+    <w:p>
+      <w:pPr>
+        <w:pStyle w:val="Prrafodelista"/>
+        <w:numPr>
+          <w:ilvl w:val="0"/>
+          <w:numId w:val="1"/>
+        </w:numPr>
+        <w:jc w:val="both"/>
+        <w:rPr>
+          <w:rFonts w:cstheme="minorHAnsi"/>
+          <w:sz w:val="24"/>
+          <w:szCs w:val="24"/>
+        </w:rPr>
+      </w:pPr>
+      <w:r>
+        <w:rPr>
+          <w:rFonts w:cstheme="minorHAnsi"/>
+          <w:sz w:val="24"/>
+          <w:szCs w:val="24"/>
+        </w:rPr>
+        <w:t>Si tienes dos versiones de la página web, una para móviles y otra para ordenadores hay que gestionar el tráfico de manera correcta:</w:t>
+      </w:r>
+    </w:p>
+    <w:p>
+      <w:pPr>
+        <w:pStyle w:val="Prrafodelista"/>
+        <w:numPr>
+          <w:ilvl w:val="1"/>
+          <w:numId w:val="1"/>
+        </w:numPr>
+        <w:jc w:val="both"/>
+        <w:rPr>
+          <w:rFonts w:cstheme="minorHAnsi"/>
+          <w:sz w:val="24"/>
+          <w:szCs w:val="24"/>
+        </w:rPr>
+      </w:pPr>
+      <w:r>
+        <w:rPr>
+          <w:rFonts w:cstheme="minorHAnsi"/>
+          <w:sz w:val="24"/>
+          <w:szCs w:val="24"/>
+        </w:rPr>
+        <w:t xml:space="preserve">Redirigir a los usuarios de móviles hacia la versión correcta. </w:t>
+      </w:r>
+      <w:r>
+        <w:rPr>
+          <w:rFonts w:cstheme="minorHAnsi"/>
+          <w:sz w:val="24"/>
+          <w:szCs w:val="24"/>
+        </w:rPr>
+        <w:t>Asegurándote</w:t>
+      </w:r>
+      <w:r>
+        <w:rPr>
+          <w:rFonts w:cstheme="minorHAnsi"/>
+          <w:sz w:val="24"/>
+          <w:szCs w:val="24"/>
+        </w:rPr>
+        <w:t xml:space="preserve"> que les rediriges a la versión para móviles de la misma página.</w:t>
+      </w:r>
+    </w:p>
+    <w:p>
+      <w:pPr>
+        <w:pStyle w:val="Prrafodelista"/>
+        <w:numPr>
+          <w:ilvl w:val="1"/>
+          <w:numId w:val="1"/>
+        </w:numPr>
+        <w:jc w:val="both"/>
+        <w:rPr>
+          <w:rFonts w:cstheme="minorHAnsi"/>
+          <w:sz w:val="24"/>
+          <w:szCs w:val="24"/>
+        </w:rPr>
+      </w:pPr>
+      <w:r>
+        <w:rPr>
+          <w:rFonts w:cstheme="minorHAnsi"/>
+          <w:sz w:val="24"/>
+          <w:szCs w:val="24"/>
+        </w:rPr>
+        <w:t xml:space="preserve">Cambiar el contenido en función del </w:t>
+      </w:r>
+      <w:proofErr w:type="spellStart"/>
+      <w:r>
+        <w:rPr>
+          <w:rFonts w:cstheme="minorHAnsi"/>
+          <w:sz w:val="24"/>
+          <w:szCs w:val="24"/>
+        </w:rPr>
+        <w:t>User-agent</w:t>
+      </w:r>
+      <w:proofErr w:type="spellEnd"/>
+      <w:r>
+        <w:rPr>
+          <w:rFonts w:cstheme="minorHAnsi"/>
+          <w:sz w:val="24"/>
+          <w:szCs w:val="24"/>
+        </w:rPr>
+        <w:t xml:space="preserve">: la URL será la misma pero el contenido cambiará. </w:t>
+      </w:r>
+      <w:r>
+        <w:rPr>
+          <w:rFonts w:cstheme="minorHAnsi"/>
+          <w:sz w:val="24"/>
+          <w:szCs w:val="24"/>
+        </w:rPr>
+        <w:t xml:space="preserve">Debes mostrar al </w:t>
+      </w:r>
+      <w:proofErr w:type="spellStart"/>
+      <w:r>
+        <w:rPr>
+          <w:rFonts w:cstheme="minorHAnsi"/>
+          <w:sz w:val="24"/>
+          <w:szCs w:val="24"/>
+        </w:rPr>
+        <w:t>Googlebot</w:t>
+      </w:r>
+      <w:proofErr w:type="spellEnd"/>
+      <w:r>
+        <w:rPr>
+          <w:rFonts w:cstheme="minorHAnsi"/>
+          <w:sz w:val="24"/>
+          <w:szCs w:val="24"/>
+        </w:rPr>
+        <w:t xml:space="preserve"> el contenido para usuarios de ordenador y al </w:t>
+      </w:r>
+      <w:proofErr w:type="spellStart"/>
+      <w:r>
+        <w:rPr>
+          <w:rFonts w:cstheme="minorHAnsi"/>
+          <w:sz w:val="24"/>
+          <w:szCs w:val="24"/>
+        </w:rPr>
+        <w:t>Googlebot</w:t>
+      </w:r>
+      <w:proofErr w:type="spellEnd"/>
+      <w:r>
+        <w:rPr>
+          <w:rFonts w:cstheme="minorHAnsi"/>
+          <w:sz w:val="24"/>
+          <w:szCs w:val="24"/>
+        </w:rPr>
+        <w:t>-Mobile el contenido para usuarios de móvil</w:t>
+      </w:r>
+    </w:p>
+    <w:p>
+      <w:pPr>
+        <w:jc w:val="both"/>
+        <w:rPr>
+          <w:rFonts w:cstheme="minorHAnsi"/>
+          <w:sz w:val="24"/>
+          <w:szCs w:val="24"/>
+        </w:rPr>
+      </w:pPr>
+      <w:r>
+        <w:rPr>
+          <w:rFonts w:cstheme="minorHAnsi"/>
+          <w:sz w:val="24"/>
+          <w:szCs w:val="24"/>
+        </w:rPr>
+        <w:br w:type="page"/>
+      </w:r>
+    </w:p>
+    <w:p>
+      <w:pPr>
+        <w:jc w:val="both"/>
+        <w:rPr>
+          <w:rFonts w:cstheme="minorHAnsi"/>
+          <w:b/>
+          <w:bCs/>
+          <w:sz w:val="28"/>
+          <w:szCs w:val="28"/>
+        </w:rPr>
+      </w:pPr>
+      <w:r>
+        <w:rPr>
+          <w:rFonts w:cstheme="minorHAnsi"/>
+          <w:b/>
+          <w:bCs/>
+          <w:sz w:val="28"/>
+          <w:szCs w:val="28"/>
+        </w:rPr>
+        <w:lastRenderedPageBreak/>
+        <w:t>Promoción y análisis</w:t>
+      </w:r>
+    </w:p>
+    <w:p>
+      <w:pPr>
+        <w:jc w:val="both"/>
+        <w:rPr>
+          <w:rFonts w:cstheme="minorHAnsi"/>
+          <w:sz w:val="28"/>
+          <w:szCs w:val="28"/>
+          <w:u w:val="single" w:color="FF0000"/>
+        </w:rPr>
+      </w:pPr>
+      <w:r>
+        <w:rPr>
+          <w:rFonts w:cstheme="minorHAnsi"/>
+          <w:sz w:val="28"/>
+          <w:szCs w:val="28"/>
+          <w:u w:val="single" w:color="FF0000"/>
+        </w:rPr>
+        <w:t>Promociona tu sitio de manera correcta</w:t>
+      </w:r>
+    </w:p>
+    <w:p>
+      <w:pPr>
+        <w:pStyle w:val="Prrafodelista"/>
+        <w:numPr>
+          <w:ilvl w:val="0"/>
+          <w:numId w:val="1"/>
+        </w:numPr>
+        <w:jc w:val="both"/>
+        <w:rPr>
+          <w:rFonts w:cstheme="minorHAnsi"/>
+          <w:sz w:val="24"/>
+          <w:szCs w:val="24"/>
+        </w:rPr>
+      </w:pPr>
+      <w:r>
+        <w:rPr>
+          <w:rFonts w:cstheme="minorHAnsi"/>
+          <w:sz w:val="24"/>
+          <w:szCs w:val="24"/>
+        </w:rPr>
+        <w:t>Promocionar un s</w:t>
+      </w:r>
+      <w:r>
+        <w:rPr>
+          <w:rFonts w:cstheme="minorHAnsi"/>
+          <w:sz w:val="24"/>
+          <w:szCs w:val="24"/>
+        </w:rPr>
+        <w:t>i</w:t>
+      </w:r>
+      <w:r>
+        <w:rPr>
+          <w:rFonts w:cstheme="minorHAnsi"/>
+          <w:sz w:val="24"/>
+          <w:szCs w:val="24"/>
+        </w:rPr>
+        <w:t>tio web de manera efectiva puede aumentar la reputación de tu página web entre los usuarios interesados en el tema</w:t>
+      </w:r>
+      <w:r>
+        <w:rPr>
+          <w:rFonts w:cstheme="minorHAnsi"/>
+          <w:sz w:val="24"/>
+          <w:szCs w:val="24"/>
+        </w:rPr>
+        <w:t>.</w:t>
+      </w:r>
+    </w:p>
+    <w:p>
+      <w:pPr>
+        <w:pStyle w:val="Prrafodelista"/>
+        <w:numPr>
+          <w:ilvl w:val="0"/>
+          <w:numId w:val="1"/>
+        </w:numPr>
+        <w:jc w:val="both"/>
+        <w:rPr>
+          <w:rFonts w:cstheme="minorHAnsi"/>
+          <w:sz w:val="24"/>
+          <w:szCs w:val="24"/>
+        </w:rPr>
+      </w:pPr>
+      <w:r>
+        <w:rPr>
+          <w:rFonts w:cstheme="minorHAnsi"/>
+          <w:sz w:val="24"/>
+          <w:szCs w:val="24"/>
+        </w:rPr>
+        <w:t xml:space="preserve">Realizar un blog o un </w:t>
+      </w:r>
+      <w:proofErr w:type="spellStart"/>
+      <w:r>
+        <w:rPr>
+          <w:rFonts w:cstheme="minorHAnsi"/>
+          <w:sz w:val="24"/>
+          <w:szCs w:val="24"/>
+        </w:rPr>
+        <w:t>feed</w:t>
+      </w:r>
+      <w:proofErr w:type="spellEnd"/>
+      <w:r>
+        <w:rPr>
+          <w:rFonts w:cstheme="minorHAnsi"/>
+          <w:sz w:val="24"/>
+          <w:szCs w:val="24"/>
+        </w:rPr>
+        <w:t xml:space="preserve"> RSS para que otros </w:t>
+      </w:r>
+      <w:proofErr w:type="spellStart"/>
+      <w:r>
+        <w:rPr>
+          <w:rFonts w:cstheme="minorHAnsi"/>
+          <w:sz w:val="24"/>
+          <w:szCs w:val="24"/>
+        </w:rPr>
+        <w:t>webmaster</w:t>
+      </w:r>
+      <w:proofErr w:type="spellEnd"/>
+      <w:r>
+        <w:rPr>
+          <w:rFonts w:cstheme="minorHAnsi"/>
+          <w:sz w:val="24"/>
+          <w:szCs w:val="24"/>
+        </w:rPr>
+        <w:t xml:space="preserve"> puedan seguir tu trabajo</w:t>
+      </w:r>
+      <w:r>
+        <w:rPr>
+          <w:rFonts w:cstheme="minorHAnsi"/>
+          <w:sz w:val="24"/>
+          <w:szCs w:val="24"/>
+        </w:rPr>
+        <w:t>.</w:t>
+      </w:r>
+    </w:p>
+    <w:p>
+      <w:pPr>
+        <w:pStyle w:val="Prrafodelista"/>
+        <w:numPr>
+          <w:ilvl w:val="0"/>
+          <w:numId w:val="1"/>
+        </w:numPr>
+        <w:jc w:val="both"/>
+        <w:rPr>
+          <w:rFonts w:cstheme="minorHAnsi"/>
+          <w:sz w:val="24"/>
+          <w:szCs w:val="24"/>
+        </w:rPr>
+      </w:pPr>
+      <w:r>
+        <w:rPr>
+          <w:rFonts w:cstheme="minorHAnsi"/>
+          <w:sz w:val="24"/>
+          <w:szCs w:val="24"/>
+        </w:rPr>
+        <w:t>Utilizar las redes sociales para tratar temas de actualidad y compartir tu sitio web en comunidades con temática similar.</w:t>
+      </w:r>
+    </w:p>
+    <w:p>
+      <w:pPr>
+        <w:pStyle w:val="Prrafodelista"/>
+        <w:numPr>
+          <w:ilvl w:val="0"/>
+          <w:numId w:val="1"/>
+        </w:numPr>
+        <w:jc w:val="both"/>
+        <w:rPr>
+          <w:rFonts w:cstheme="minorHAnsi"/>
+          <w:sz w:val="24"/>
+          <w:szCs w:val="24"/>
+        </w:rPr>
+      </w:pPr>
+      <w:r>
+        <w:rPr>
+          <w:rFonts w:cstheme="minorHAnsi"/>
+          <w:sz w:val="24"/>
+          <w:szCs w:val="24"/>
+        </w:rPr>
+        <w:t>A</w:t>
+      </w:r>
+      <w:r>
+        <w:rPr>
+          <w:rFonts w:cstheme="minorHAnsi"/>
+          <w:sz w:val="24"/>
+          <w:szCs w:val="24"/>
+        </w:rPr>
+        <w:t>ñ</w:t>
+      </w:r>
+      <w:r>
+        <w:rPr>
+          <w:rFonts w:cstheme="minorHAnsi"/>
+          <w:sz w:val="24"/>
+          <w:szCs w:val="24"/>
+        </w:rPr>
+        <w:t>adir tu información a Google places si tienes un local.</w:t>
+      </w:r>
+    </w:p>
+    <w:p>
+      <w:pPr>
+        <w:pStyle w:val="Prrafodelista"/>
+        <w:numPr>
+          <w:ilvl w:val="0"/>
+          <w:numId w:val="13"/>
+        </w:numPr>
+        <w:jc w:val="both"/>
+        <w:rPr>
+          <w:rFonts w:cstheme="minorHAnsi"/>
+          <w:sz w:val="24"/>
+          <w:szCs w:val="24"/>
+        </w:rPr>
+      </w:pPr>
+      <w:r>
+        <w:rPr>
+          <w:rFonts w:cstheme="minorHAnsi"/>
+          <w:sz w:val="24"/>
+          <w:szCs w:val="24"/>
+        </w:rPr>
+        <w:t>Evitar promocionar cada pequeña acción, hacerlo con actualizaciones importantes. Evitar hacer spam en general.</w:t>
+      </w:r>
+    </w:p>
+    <w:p>
+      <w:pPr>
+        <w:pStyle w:val="Prrafodelista"/>
+        <w:numPr>
+          <w:ilvl w:val="0"/>
+          <w:numId w:val="13"/>
+        </w:numPr>
+        <w:jc w:val="both"/>
+        <w:rPr>
+          <w:rFonts w:cstheme="minorHAnsi"/>
+          <w:sz w:val="24"/>
+          <w:szCs w:val="24"/>
+        </w:rPr>
+      </w:pPr>
+      <w:r>
+        <w:rPr>
+          <w:rFonts w:cstheme="minorHAnsi"/>
+          <w:sz w:val="24"/>
+          <w:szCs w:val="24"/>
+        </w:rPr>
+        <w:t>No involucrarte en compra de enlaces o promoción de contenido artificial.</w:t>
+      </w:r>
+    </w:p>
+    <w:p>
+      <w:pPr>
+        <w:jc w:val="both"/>
+        <w:rPr>
+          <w:rFonts w:cstheme="minorHAnsi"/>
+          <w:sz w:val="24"/>
+          <w:szCs w:val="24"/>
+        </w:rPr>
+      </w:pPr>
+    </w:p>
+    <w:p>
+      <w:pPr>
+        <w:jc w:val="both"/>
+        <w:rPr>
+          <w:rFonts w:cstheme="minorHAnsi"/>
+          <w:sz w:val="28"/>
+          <w:szCs w:val="28"/>
+          <w:u w:val="single" w:color="FF0000"/>
+        </w:rPr>
+      </w:pPr>
+      <w:r>
+        <w:rPr>
+          <w:rFonts w:cstheme="minorHAnsi"/>
+          <w:sz w:val="28"/>
+          <w:szCs w:val="28"/>
+          <w:u w:val="single" w:color="FF0000"/>
+        </w:rPr>
+        <w:t xml:space="preserve">Aprovecha las herramientas para </w:t>
+      </w:r>
+      <w:proofErr w:type="spellStart"/>
+      <w:r>
+        <w:rPr>
+          <w:rFonts w:cstheme="minorHAnsi"/>
+          <w:sz w:val="28"/>
+          <w:szCs w:val="28"/>
+          <w:u w:val="single" w:color="FF0000"/>
+        </w:rPr>
+        <w:t>webmasters</w:t>
+      </w:r>
+      <w:proofErr w:type="spellEnd"/>
+      <w:r>
+        <w:rPr>
+          <w:rFonts w:cstheme="minorHAnsi"/>
+          <w:sz w:val="28"/>
+          <w:szCs w:val="28"/>
+          <w:u w:val="single" w:color="FF0000"/>
+        </w:rPr>
+        <w:t xml:space="preserve"> gratuitas</w:t>
+      </w:r>
+    </w:p>
+    <w:p>
+      <w:pPr>
+        <w:pStyle w:val="Prrafodelista"/>
+        <w:numPr>
+          <w:ilvl w:val="0"/>
+          <w:numId w:val="1"/>
+        </w:numPr>
+        <w:jc w:val="both"/>
+        <w:rPr>
+          <w:rFonts w:cstheme="minorHAnsi"/>
+          <w:sz w:val="24"/>
+          <w:szCs w:val="24"/>
+        </w:rPr>
+      </w:pPr>
+      <w:r>
+        <w:rPr>
+          <w:rFonts w:cstheme="minorHAnsi"/>
+          <w:sz w:val="24"/>
+          <w:szCs w:val="24"/>
+        </w:rPr>
+        <w:t xml:space="preserve">Es importante facilitar el rastreo de tu sitio web a </w:t>
+      </w:r>
+      <w:proofErr w:type="spellStart"/>
+      <w:r>
+        <w:rPr>
+          <w:rFonts w:cstheme="minorHAnsi"/>
+          <w:sz w:val="24"/>
+          <w:szCs w:val="24"/>
+        </w:rPr>
+        <w:t>Googlebot</w:t>
+      </w:r>
+      <w:proofErr w:type="spellEnd"/>
+      <w:r>
+        <w:rPr>
+          <w:rFonts w:cstheme="minorHAnsi"/>
+          <w:sz w:val="24"/>
+          <w:szCs w:val="24"/>
+        </w:rPr>
+        <w:t xml:space="preserve">, se puede hacer a través de las herramientas para </w:t>
+      </w:r>
+      <w:proofErr w:type="spellStart"/>
+      <w:r>
+        <w:rPr>
+          <w:rFonts w:cstheme="minorHAnsi"/>
+          <w:sz w:val="24"/>
+          <w:szCs w:val="24"/>
+        </w:rPr>
+        <w:t>webmasters</w:t>
+      </w:r>
+      <w:proofErr w:type="spellEnd"/>
+      <w:r>
+        <w:rPr>
+          <w:rFonts w:cstheme="minorHAnsi"/>
+          <w:sz w:val="24"/>
+          <w:szCs w:val="24"/>
+        </w:rPr>
+        <w:t xml:space="preserve"> ya que te pueden ayudar a solucionar problemas relacionados con SEO.</w:t>
+      </w:r>
+    </w:p>
+    <w:p>
+      <w:pPr>
+        <w:pStyle w:val="Prrafodelista"/>
+        <w:numPr>
+          <w:ilvl w:val="0"/>
+          <w:numId w:val="1"/>
+        </w:numPr>
+        <w:jc w:val="both"/>
+        <w:rPr>
+          <w:rFonts w:cstheme="minorHAnsi"/>
+          <w:sz w:val="24"/>
+          <w:szCs w:val="24"/>
+        </w:rPr>
+      </w:pPr>
+      <w:r>
+        <w:rPr>
+          <w:rFonts w:cstheme="minorHAnsi"/>
+          <w:sz w:val="24"/>
+          <w:szCs w:val="24"/>
+        </w:rPr>
+        <w:t xml:space="preserve">Analizar en profundidad tu sitio web a través de Google </w:t>
+      </w:r>
+      <w:proofErr w:type="spellStart"/>
+      <w:r>
+        <w:rPr>
+          <w:rFonts w:cstheme="minorHAnsi"/>
+          <w:sz w:val="24"/>
+          <w:szCs w:val="24"/>
+        </w:rPr>
+        <w:t>Analytics</w:t>
+      </w:r>
+      <w:proofErr w:type="spellEnd"/>
+      <w:r>
+        <w:rPr>
+          <w:rFonts w:cstheme="minorHAnsi"/>
+          <w:sz w:val="24"/>
+          <w:szCs w:val="24"/>
+        </w:rPr>
+        <w:t xml:space="preserve"> y el Optimizador de Google. De esta forma podrás saber de donde viene tu tráfico y que contenido consume</w:t>
+      </w:r>
+      <w:r>
+        <w:rPr>
+          <w:rFonts w:cstheme="minorHAnsi"/>
+          <w:sz w:val="24"/>
+          <w:szCs w:val="24"/>
+        </w:rPr>
+        <w:t>. También te permiten saber que efecto pueden tener pequeños cambios que realices en la web.</w:t>
+      </w:r>
     </w:p>
     <w:sectPr>
       <w:pgSz w:w="11906" w:h="16838"/>
@@ -332,7 +3448,7 @@
         <v:path o:extrusionok="f" gradientshapeok="t" o:connecttype="rect"/>
         <o:lock v:ext="edit" aspectratio="t"/>
       </v:shapetype>
-      <v:shape id="_x0000_i1085" type="#_x0000_t75" style="width:11.25pt;height:11.25pt" o:bullet="t">
+      <v:shape id="_x0000_i1110" type="#_x0000_t75" style="width:11.25pt;height:11.25pt" o:bullet="t">
         <v:imagedata r:id="rId1" o:title="msoC20C"/>
       </v:shape>
     </w:pict>
@@ -452,6 +3568,348 @@
     </w:lvl>
   </w:abstractNum>
   <w:abstractNum w:abstractNumId="1" w15:restartNumberingAfterBreak="0">
+    <w:nsid w:val="0BB851FB"/>
+    <w:multiLevelType w:val="hybridMultilevel"/>
+    <w:tmpl w:val="0FF46B0A"/>
+    <w:lvl w:ilvl="0" w:tplc="BB8466A4">
+      <w:start w:val="1"/>
+      <w:numFmt w:val="bullet"/>
+      <w:lvlText w:val="×"/>
+      <w:lvlJc w:val="left"/>
+      <w:pPr>
+        <w:ind w:left="360" w:hanging="360"/>
+      </w:pPr>
+      <w:rPr>
+        <w:rFonts w:ascii="Calibri" w:hAnsi="Calibri" w:hint="default"/>
+        <w:color w:val="FF0000"/>
+      </w:rPr>
+    </w:lvl>
+    <w:lvl w:ilvl="1" w:tplc="0C0A0003" w:tentative="1">
+      <w:start w:val="1"/>
+      <w:numFmt w:val="bullet"/>
+      <w:lvlText w:val="o"/>
+      <w:lvlJc w:val="left"/>
+      <w:pPr>
+        <w:ind w:left="1080" w:hanging="360"/>
+      </w:pPr>
+      <w:rPr>
+        <w:rFonts w:ascii="Courier New" w:hAnsi="Courier New" w:cs="Courier New" w:hint="default"/>
+      </w:rPr>
+    </w:lvl>
+    <w:lvl w:ilvl="2" w:tplc="0C0A0005" w:tentative="1">
+      <w:start w:val="1"/>
+      <w:numFmt w:val="bullet"/>
+      <w:lvlText w:val=""/>
+      <w:lvlJc w:val="left"/>
+      <w:pPr>
+        <w:ind w:left="1800" w:hanging="360"/>
+      </w:pPr>
+      <w:rPr>
+        <w:rFonts w:ascii="Wingdings" w:hAnsi="Wingdings" w:hint="default"/>
+      </w:rPr>
+    </w:lvl>
+    <w:lvl w:ilvl="3" w:tplc="0C0A0001" w:tentative="1">
+      <w:start w:val="1"/>
+      <w:numFmt w:val="bullet"/>
+      <w:lvlText w:val=""/>
+      <w:lvlJc w:val="left"/>
+      <w:pPr>
+        <w:ind w:left="2520" w:hanging="360"/>
+      </w:pPr>
+      <w:rPr>
+        <w:rFonts w:ascii="Symbol" w:hAnsi="Symbol" w:hint="default"/>
+      </w:rPr>
+    </w:lvl>
+    <w:lvl w:ilvl="4" w:tplc="0C0A0003" w:tentative="1">
+      <w:start w:val="1"/>
+      <w:numFmt w:val="bullet"/>
+      <w:lvlText w:val="o"/>
+      <w:lvlJc w:val="left"/>
+      <w:pPr>
+        <w:ind w:left="3240" w:hanging="360"/>
+      </w:pPr>
+      <w:rPr>
+        <w:rFonts w:ascii="Courier New" w:hAnsi="Courier New" w:cs="Courier New" w:hint="default"/>
+      </w:rPr>
+    </w:lvl>
+    <w:lvl w:ilvl="5" w:tplc="0C0A0005" w:tentative="1">
+      <w:start w:val="1"/>
+      <w:numFmt w:val="bullet"/>
+      <w:lvlText w:val=""/>
+      <w:lvlJc w:val="left"/>
+      <w:pPr>
+        <w:ind w:left="3960" w:hanging="360"/>
+      </w:pPr>
+      <w:rPr>
+        <w:rFonts w:ascii="Wingdings" w:hAnsi="Wingdings" w:hint="default"/>
+      </w:rPr>
+    </w:lvl>
+    <w:lvl w:ilvl="6" w:tplc="0C0A0001" w:tentative="1">
+      <w:start w:val="1"/>
+      <w:numFmt w:val="bullet"/>
+      <w:lvlText w:val=""/>
+      <w:lvlJc w:val="left"/>
+      <w:pPr>
+        <w:ind w:left="4680" w:hanging="360"/>
+      </w:pPr>
+      <w:rPr>
+        <w:rFonts w:ascii="Symbol" w:hAnsi="Symbol" w:hint="default"/>
+      </w:rPr>
+    </w:lvl>
+    <w:lvl w:ilvl="7" w:tplc="0C0A0003" w:tentative="1">
+      <w:start w:val="1"/>
+      <w:numFmt w:val="bullet"/>
+      <w:lvlText w:val="o"/>
+      <w:lvlJc w:val="left"/>
+      <w:pPr>
+        <w:ind w:left="5400" w:hanging="360"/>
+      </w:pPr>
+      <w:rPr>
+        <w:rFonts w:ascii="Courier New" w:hAnsi="Courier New" w:cs="Courier New" w:hint="default"/>
+      </w:rPr>
+    </w:lvl>
+    <w:lvl w:ilvl="8" w:tplc="0C0A0005" w:tentative="1">
+      <w:start w:val="1"/>
+      <w:numFmt w:val="bullet"/>
+      <w:lvlText w:val=""/>
+      <w:lvlJc w:val="left"/>
+      <w:pPr>
+        <w:ind w:left="6120" w:hanging="360"/>
+      </w:pPr>
+      <w:rPr>
+        <w:rFonts w:ascii="Wingdings" w:hAnsi="Wingdings" w:hint="default"/>
+      </w:rPr>
+    </w:lvl>
+  </w:abstractNum>
+  <w:abstractNum w:abstractNumId="2" w15:restartNumberingAfterBreak="0">
+    <w:nsid w:val="11B21B88"/>
+    <w:multiLevelType w:val="hybridMultilevel"/>
+    <w:tmpl w:val="660E9BCE"/>
+    <w:lvl w:ilvl="0" w:tplc="79424D46">
+      <w:start w:val="1"/>
+      <w:numFmt w:val="bullet"/>
+      <w:lvlText w:val=""/>
+      <w:lvlJc w:val="left"/>
+      <w:pPr>
+        <w:ind w:left="360" w:hanging="360"/>
+      </w:pPr>
+      <w:rPr>
+        <w:rFonts w:ascii="Wingdings" w:hAnsi="Wingdings" w:hint="default"/>
+        <w:color w:val="00B050"/>
+      </w:rPr>
+    </w:lvl>
+    <w:lvl w:ilvl="1" w:tplc="0C0A0003" w:tentative="1">
+      <w:start w:val="1"/>
+      <w:numFmt w:val="bullet"/>
+      <w:lvlText w:val="o"/>
+      <w:lvlJc w:val="left"/>
+      <w:pPr>
+        <w:ind w:left="1080" w:hanging="360"/>
+      </w:pPr>
+      <w:rPr>
+        <w:rFonts w:ascii="Courier New" w:hAnsi="Courier New" w:cs="Courier New" w:hint="default"/>
+      </w:rPr>
+    </w:lvl>
+    <w:lvl w:ilvl="2" w:tplc="0C0A0005" w:tentative="1">
+      <w:start w:val="1"/>
+      <w:numFmt w:val="bullet"/>
+      <w:lvlText w:val=""/>
+      <w:lvlJc w:val="left"/>
+      <w:pPr>
+        <w:ind w:left="1800" w:hanging="360"/>
+      </w:pPr>
+      <w:rPr>
+        <w:rFonts w:ascii="Wingdings" w:hAnsi="Wingdings" w:hint="default"/>
+      </w:rPr>
+    </w:lvl>
+    <w:lvl w:ilvl="3" w:tplc="0C0A0001" w:tentative="1">
+      <w:start w:val="1"/>
+      <w:numFmt w:val="bullet"/>
+      <w:lvlText w:val=""/>
+      <w:lvlJc w:val="left"/>
+      <w:pPr>
+        <w:ind w:left="2520" w:hanging="360"/>
+      </w:pPr>
+      <w:rPr>
+        <w:rFonts w:ascii="Symbol" w:hAnsi="Symbol" w:hint="default"/>
+      </w:rPr>
+    </w:lvl>
+    <w:lvl w:ilvl="4" w:tplc="0C0A0003" w:tentative="1">
+      <w:start w:val="1"/>
+      <w:numFmt w:val="bullet"/>
+      <w:lvlText w:val="o"/>
+      <w:lvlJc w:val="left"/>
+      <w:pPr>
+        <w:ind w:left="3240" w:hanging="360"/>
+      </w:pPr>
+      <w:rPr>
+        <w:rFonts w:ascii="Courier New" w:hAnsi="Courier New" w:cs="Courier New" w:hint="default"/>
+      </w:rPr>
+    </w:lvl>
+    <w:lvl w:ilvl="5" w:tplc="0C0A0005" w:tentative="1">
+      <w:start w:val="1"/>
+      <w:numFmt w:val="bullet"/>
+      <w:lvlText w:val=""/>
+      <w:lvlJc w:val="left"/>
+      <w:pPr>
+        <w:ind w:left="3960" w:hanging="360"/>
+      </w:pPr>
+      <w:rPr>
+        <w:rFonts w:ascii="Wingdings" w:hAnsi="Wingdings" w:hint="default"/>
+      </w:rPr>
+    </w:lvl>
+    <w:lvl w:ilvl="6" w:tplc="0C0A0001" w:tentative="1">
+      <w:start w:val="1"/>
+      <w:numFmt w:val="bullet"/>
+      <w:lvlText w:val=""/>
+      <w:lvlJc w:val="left"/>
+      <w:pPr>
+        <w:ind w:left="4680" w:hanging="360"/>
+      </w:pPr>
+      <w:rPr>
+        <w:rFonts w:ascii="Symbol" w:hAnsi="Symbol" w:hint="default"/>
+      </w:rPr>
+    </w:lvl>
+    <w:lvl w:ilvl="7" w:tplc="0C0A0003" w:tentative="1">
+      <w:start w:val="1"/>
+      <w:numFmt w:val="bullet"/>
+      <w:lvlText w:val="o"/>
+      <w:lvlJc w:val="left"/>
+      <w:pPr>
+        <w:ind w:left="5400" w:hanging="360"/>
+      </w:pPr>
+      <w:rPr>
+        <w:rFonts w:ascii="Courier New" w:hAnsi="Courier New" w:cs="Courier New" w:hint="default"/>
+      </w:rPr>
+    </w:lvl>
+    <w:lvl w:ilvl="8" w:tplc="0C0A0005" w:tentative="1">
+      <w:start w:val="1"/>
+      <w:numFmt w:val="bullet"/>
+      <w:lvlText w:val=""/>
+      <w:lvlJc w:val="left"/>
+      <w:pPr>
+        <w:ind w:left="6120" w:hanging="360"/>
+      </w:pPr>
+      <w:rPr>
+        <w:rFonts w:ascii="Wingdings" w:hAnsi="Wingdings" w:hint="default"/>
+      </w:rPr>
+    </w:lvl>
+  </w:abstractNum>
+  <w:abstractNum w:abstractNumId="3" w15:restartNumberingAfterBreak="0">
+    <w:nsid w:val="26E01467"/>
+    <w:multiLevelType w:val="hybridMultilevel"/>
+    <w:tmpl w:val="9CC4A1D6"/>
+    <w:lvl w:ilvl="0" w:tplc="4058F780">
+      <w:start w:val="1"/>
+      <w:numFmt w:val="bullet"/>
+      <w:lvlText w:val="×"/>
+      <w:lvlJc w:val="left"/>
+      <w:pPr>
+        <w:ind w:left="360" w:hanging="360"/>
+      </w:pPr>
+      <w:rPr>
+        <w:rFonts w:ascii="Calibri" w:hAnsi="Calibri" w:hint="default"/>
+        <w:color w:val="FF0000"/>
+      </w:rPr>
+    </w:lvl>
+    <w:lvl w:ilvl="1" w:tplc="0C0A0003" w:tentative="1">
+      <w:start w:val="1"/>
+      <w:numFmt w:val="bullet"/>
+      <w:lvlText w:val="o"/>
+      <w:lvlJc w:val="left"/>
+      <w:pPr>
+        <w:ind w:left="1080" w:hanging="360"/>
+      </w:pPr>
+      <w:rPr>
+        <w:rFonts w:ascii="Courier New" w:hAnsi="Courier New" w:cs="Courier New" w:hint="default"/>
+      </w:rPr>
+    </w:lvl>
+    <w:lvl w:ilvl="2" w:tplc="0C0A0005" w:tentative="1">
+      <w:start w:val="1"/>
+      <w:numFmt w:val="bullet"/>
+      <w:lvlText w:val=""/>
+      <w:lvlJc w:val="left"/>
+      <w:pPr>
+        <w:ind w:left="1800" w:hanging="360"/>
+      </w:pPr>
+      <w:rPr>
+        <w:rFonts w:ascii="Wingdings" w:hAnsi="Wingdings" w:hint="default"/>
+      </w:rPr>
+    </w:lvl>
+    <w:lvl w:ilvl="3" w:tplc="0C0A0001" w:tentative="1">
+      <w:start w:val="1"/>
+      <w:numFmt w:val="bullet"/>
+      <w:lvlText w:val=""/>
+      <w:lvlJc w:val="left"/>
+      <w:pPr>
+        <w:ind w:left="2520" w:hanging="360"/>
+      </w:pPr>
+      <w:rPr>
+        <w:rFonts w:ascii="Symbol" w:hAnsi="Symbol" w:hint="default"/>
+      </w:rPr>
+    </w:lvl>
+    <w:lvl w:ilvl="4" w:tplc="0C0A0003" w:tentative="1">
+      <w:start w:val="1"/>
+      <w:numFmt w:val="bullet"/>
+      <w:lvlText w:val="o"/>
+      <w:lvlJc w:val="left"/>
+      <w:pPr>
+        <w:ind w:left="3240" w:hanging="360"/>
+      </w:pPr>
+      <w:rPr>
+        <w:rFonts w:ascii="Courier New" w:hAnsi="Courier New" w:cs="Courier New" w:hint="default"/>
+      </w:rPr>
+    </w:lvl>
+    <w:lvl w:ilvl="5" w:tplc="0C0A0005" w:tentative="1">
+      <w:start w:val="1"/>
+      <w:numFmt w:val="bullet"/>
+      <w:lvlText w:val=""/>
+      <w:lvlJc w:val="left"/>
+      <w:pPr>
+        <w:ind w:left="3960" w:hanging="360"/>
+      </w:pPr>
+      <w:rPr>
+        <w:rFonts w:ascii="Wingdings" w:hAnsi="Wingdings" w:hint="default"/>
+      </w:rPr>
+    </w:lvl>
+    <w:lvl w:ilvl="6" w:tplc="0C0A0001" w:tentative="1">
+      <w:start w:val="1"/>
+      <w:numFmt w:val="bullet"/>
+      <w:lvlText w:val=""/>
+      <w:lvlJc w:val="left"/>
+      <w:pPr>
+        <w:ind w:left="4680" w:hanging="360"/>
+      </w:pPr>
+      <w:rPr>
+        <w:rFonts w:ascii="Symbol" w:hAnsi="Symbol" w:hint="default"/>
+      </w:rPr>
+    </w:lvl>
+    <w:lvl w:ilvl="7" w:tplc="0C0A0003" w:tentative="1">
+      <w:start w:val="1"/>
+      <w:numFmt w:val="bullet"/>
+      <w:lvlText w:val="o"/>
+      <w:lvlJc w:val="left"/>
+      <w:pPr>
+        <w:ind w:left="5400" w:hanging="360"/>
+      </w:pPr>
+      <w:rPr>
+        <w:rFonts w:ascii="Courier New" w:hAnsi="Courier New" w:cs="Courier New" w:hint="default"/>
+      </w:rPr>
+    </w:lvl>
+    <w:lvl w:ilvl="8" w:tplc="0C0A0005" w:tentative="1">
+      <w:start w:val="1"/>
+      <w:numFmt w:val="bullet"/>
+      <w:lvlText w:val=""/>
+      <w:lvlJc w:val="left"/>
+      <w:pPr>
+        <w:ind w:left="6120" w:hanging="360"/>
+      </w:pPr>
+      <w:rPr>
+        <w:rFonts w:ascii="Wingdings" w:hAnsi="Wingdings" w:hint="default"/>
+      </w:rPr>
+    </w:lvl>
+  </w:abstractNum>
+  <w:abstractNum w:abstractNumId="4" w15:restartNumberingAfterBreak="0">
     <w:nsid w:val="2A7E6C1B"/>
     <w:multiLevelType w:val="hybridMultilevel"/>
     <w:tmpl w:val="27BA6A82"/>
@@ -565,7 +4023,691 @@
       </w:rPr>
     </w:lvl>
   </w:abstractNum>
-  <w:abstractNum w:abstractNumId="2" w15:restartNumberingAfterBreak="0">
+  <w:abstractNum w:abstractNumId="5" w15:restartNumberingAfterBreak="0">
+    <w:nsid w:val="35CF794A"/>
+    <w:multiLevelType w:val="hybridMultilevel"/>
+    <w:tmpl w:val="E27441B4"/>
+    <w:lvl w:ilvl="0" w:tplc="4058F780">
+      <w:start w:val="1"/>
+      <w:numFmt w:val="bullet"/>
+      <w:lvlText w:val="×"/>
+      <w:lvlJc w:val="left"/>
+      <w:pPr>
+        <w:ind w:left="360" w:hanging="360"/>
+      </w:pPr>
+      <w:rPr>
+        <w:rFonts w:ascii="Calibri" w:hAnsi="Calibri" w:hint="default"/>
+        <w:color w:val="FF0000"/>
+      </w:rPr>
+    </w:lvl>
+    <w:lvl w:ilvl="1" w:tplc="0C0A0003" w:tentative="1">
+      <w:start w:val="1"/>
+      <w:numFmt w:val="bullet"/>
+      <w:lvlText w:val="o"/>
+      <w:lvlJc w:val="left"/>
+      <w:pPr>
+        <w:ind w:left="1080" w:hanging="360"/>
+      </w:pPr>
+      <w:rPr>
+        <w:rFonts w:ascii="Courier New" w:hAnsi="Courier New" w:cs="Courier New" w:hint="default"/>
+      </w:rPr>
+    </w:lvl>
+    <w:lvl w:ilvl="2" w:tplc="0C0A0005" w:tentative="1">
+      <w:start w:val="1"/>
+      <w:numFmt w:val="bullet"/>
+      <w:lvlText w:val=""/>
+      <w:lvlJc w:val="left"/>
+      <w:pPr>
+        <w:ind w:left="1800" w:hanging="360"/>
+      </w:pPr>
+      <w:rPr>
+        <w:rFonts w:ascii="Wingdings" w:hAnsi="Wingdings" w:hint="default"/>
+      </w:rPr>
+    </w:lvl>
+    <w:lvl w:ilvl="3" w:tplc="0C0A0001" w:tentative="1">
+      <w:start w:val="1"/>
+      <w:numFmt w:val="bullet"/>
+      <w:lvlText w:val=""/>
+      <w:lvlJc w:val="left"/>
+      <w:pPr>
+        <w:ind w:left="2520" w:hanging="360"/>
+      </w:pPr>
+      <w:rPr>
+        <w:rFonts w:ascii="Symbol" w:hAnsi="Symbol" w:hint="default"/>
+      </w:rPr>
+    </w:lvl>
+    <w:lvl w:ilvl="4" w:tplc="0C0A0003" w:tentative="1">
+      <w:start w:val="1"/>
+      <w:numFmt w:val="bullet"/>
+      <w:lvlText w:val="o"/>
+      <w:lvlJc w:val="left"/>
+      <w:pPr>
+        <w:ind w:left="3240" w:hanging="360"/>
+      </w:pPr>
+      <w:rPr>
+        <w:rFonts w:ascii="Courier New" w:hAnsi="Courier New" w:cs="Courier New" w:hint="default"/>
+      </w:rPr>
+    </w:lvl>
+    <w:lvl w:ilvl="5" w:tplc="0C0A0005" w:tentative="1">
+      <w:start w:val="1"/>
+      <w:numFmt w:val="bullet"/>
+      <w:lvlText w:val=""/>
+      <w:lvlJc w:val="left"/>
+      <w:pPr>
+        <w:ind w:left="3960" w:hanging="360"/>
+      </w:pPr>
+      <w:rPr>
+        <w:rFonts w:ascii="Wingdings" w:hAnsi="Wingdings" w:hint="default"/>
+      </w:rPr>
+    </w:lvl>
+    <w:lvl w:ilvl="6" w:tplc="0C0A0001" w:tentative="1">
+      <w:start w:val="1"/>
+      <w:numFmt w:val="bullet"/>
+      <w:lvlText w:val=""/>
+      <w:lvlJc w:val="left"/>
+      <w:pPr>
+        <w:ind w:left="4680" w:hanging="360"/>
+      </w:pPr>
+      <w:rPr>
+        <w:rFonts w:ascii="Symbol" w:hAnsi="Symbol" w:hint="default"/>
+      </w:rPr>
+    </w:lvl>
+    <w:lvl w:ilvl="7" w:tplc="0C0A0003" w:tentative="1">
+      <w:start w:val="1"/>
+      <w:numFmt w:val="bullet"/>
+      <w:lvlText w:val="o"/>
+      <w:lvlJc w:val="left"/>
+      <w:pPr>
+        <w:ind w:left="5400" w:hanging="360"/>
+      </w:pPr>
+      <w:rPr>
+        <w:rFonts w:ascii="Courier New" w:hAnsi="Courier New" w:cs="Courier New" w:hint="default"/>
+      </w:rPr>
+    </w:lvl>
+    <w:lvl w:ilvl="8" w:tplc="0C0A0005" w:tentative="1">
+      <w:start w:val="1"/>
+      <w:numFmt w:val="bullet"/>
+      <w:lvlText w:val=""/>
+      <w:lvlJc w:val="left"/>
+      <w:pPr>
+        <w:ind w:left="6120" w:hanging="360"/>
+      </w:pPr>
+      <w:rPr>
+        <w:rFonts w:ascii="Wingdings" w:hAnsi="Wingdings" w:hint="default"/>
+      </w:rPr>
+    </w:lvl>
+  </w:abstractNum>
+  <w:abstractNum w:abstractNumId="6" w15:restartNumberingAfterBreak="0">
+    <w:nsid w:val="48912B73"/>
+    <w:multiLevelType w:val="hybridMultilevel"/>
+    <w:tmpl w:val="E096990E"/>
+    <w:lvl w:ilvl="0" w:tplc="1F80DCCA">
+      <w:start w:val="1"/>
+      <w:numFmt w:val="bullet"/>
+      <w:lvlText w:val=""/>
+      <w:lvlJc w:val="left"/>
+      <w:pPr>
+        <w:ind w:left="360" w:hanging="360"/>
+      </w:pPr>
+      <w:rPr>
+        <w:rFonts w:ascii="Wingdings" w:hAnsi="Wingdings" w:hint="default"/>
+        <w:color w:val="70AD47" w:themeColor="accent6"/>
+      </w:rPr>
+    </w:lvl>
+    <w:lvl w:ilvl="1" w:tplc="0C0A0003" w:tentative="1">
+      <w:start w:val="1"/>
+      <w:numFmt w:val="bullet"/>
+      <w:lvlText w:val="o"/>
+      <w:lvlJc w:val="left"/>
+      <w:pPr>
+        <w:ind w:left="1080" w:hanging="360"/>
+      </w:pPr>
+      <w:rPr>
+        <w:rFonts w:ascii="Courier New" w:hAnsi="Courier New" w:cs="Courier New" w:hint="default"/>
+      </w:rPr>
+    </w:lvl>
+    <w:lvl w:ilvl="2" w:tplc="0C0A0005" w:tentative="1">
+      <w:start w:val="1"/>
+      <w:numFmt w:val="bullet"/>
+      <w:lvlText w:val=""/>
+      <w:lvlJc w:val="left"/>
+      <w:pPr>
+        <w:ind w:left="1800" w:hanging="360"/>
+      </w:pPr>
+      <w:rPr>
+        <w:rFonts w:ascii="Wingdings" w:hAnsi="Wingdings" w:hint="default"/>
+      </w:rPr>
+    </w:lvl>
+    <w:lvl w:ilvl="3" w:tplc="0C0A0001" w:tentative="1">
+      <w:start w:val="1"/>
+      <w:numFmt w:val="bullet"/>
+      <w:lvlText w:val=""/>
+      <w:lvlJc w:val="left"/>
+      <w:pPr>
+        <w:ind w:left="2520" w:hanging="360"/>
+      </w:pPr>
+      <w:rPr>
+        <w:rFonts w:ascii="Symbol" w:hAnsi="Symbol" w:hint="default"/>
+      </w:rPr>
+    </w:lvl>
+    <w:lvl w:ilvl="4" w:tplc="0C0A0003" w:tentative="1">
+      <w:start w:val="1"/>
+      <w:numFmt w:val="bullet"/>
+      <w:lvlText w:val="o"/>
+      <w:lvlJc w:val="left"/>
+      <w:pPr>
+        <w:ind w:left="3240" w:hanging="360"/>
+      </w:pPr>
+      <w:rPr>
+        <w:rFonts w:ascii="Courier New" w:hAnsi="Courier New" w:cs="Courier New" w:hint="default"/>
+      </w:rPr>
+    </w:lvl>
+    <w:lvl w:ilvl="5" w:tplc="0C0A0005" w:tentative="1">
+      <w:start w:val="1"/>
+      <w:numFmt w:val="bullet"/>
+      <w:lvlText w:val=""/>
+      <w:lvlJc w:val="left"/>
+      <w:pPr>
+        <w:ind w:left="3960" w:hanging="360"/>
+      </w:pPr>
+      <w:rPr>
+        <w:rFonts w:ascii="Wingdings" w:hAnsi="Wingdings" w:hint="default"/>
+      </w:rPr>
+    </w:lvl>
+    <w:lvl w:ilvl="6" w:tplc="0C0A0001" w:tentative="1">
+      <w:start w:val="1"/>
+      <w:numFmt w:val="bullet"/>
+      <w:lvlText w:val=""/>
+      <w:lvlJc w:val="left"/>
+      <w:pPr>
+        <w:ind w:left="4680" w:hanging="360"/>
+      </w:pPr>
+      <w:rPr>
+        <w:rFonts w:ascii="Symbol" w:hAnsi="Symbol" w:hint="default"/>
+      </w:rPr>
+    </w:lvl>
+    <w:lvl w:ilvl="7" w:tplc="0C0A0003" w:tentative="1">
+      <w:start w:val="1"/>
+      <w:numFmt w:val="bullet"/>
+      <w:lvlText w:val="o"/>
+      <w:lvlJc w:val="left"/>
+      <w:pPr>
+        <w:ind w:left="5400" w:hanging="360"/>
+      </w:pPr>
+      <w:rPr>
+        <w:rFonts w:ascii="Courier New" w:hAnsi="Courier New" w:cs="Courier New" w:hint="default"/>
+      </w:rPr>
+    </w:lvl>
+    <w:lvl w:ilvl="8" w:tplc="0C0A0005" w:tentative="1">
+      <w:start w:val="1"/>
+      <w:numFmt w:val="bullet"/>
+      <w:lvlText w:val=""/>
+      <w:lvlJc w:val="left"/>
+      <w:pPr>
+        <w:ind w:left="6120" w:hanging="360"/>
+      </w:pPr>
+      <w:rPr>
+        <w:rFonts w:ascii="Wingdings" w:hAnsi="Wingdings" w:hint="default"/>
+      </w:rPr>
+    </w:lvl>
+  </w:abstractNum>
+  <w:abstractNum w:abstractNumId="7" w15:restartNumberingAfterBreak="0">
+    <w:nsid w:val="4AF01055"/>
+    <w:multiLevelType w:val="hybridMultilevel"/>
+    <w:tmpl w:val="938A79CC"/>
+    <w:lvl w:ilvl="0" w:tplc="79424D46">
+      <w:start w:val="1"/>
+      <w:numFmt w:val="bullet"/>
+      <w:lvlText w:val=""/>
+      <w:lvlJc w:val="left"/>
+      <w:pPr>
+        <w:ind w:left="360" w:hanging="360"/>
+      </w:pPr>
+      <w:rPr>
+        <w:rFonts w:ascii="Wingdings" w:hAnsi="Wingdings" w:hint="default"/>
+        <w:color w:val="00B050"/>
+      </w:rPr>
+    </w:lvl>
+    <w:lvl w:ilvl="1" w:tplc="0C0A0003" w:tentative="1">
+      <w:start w:val="1"/>
+      <w:numFmt w:val="bullet"/>
+      <w:lvlText w:val="o"/>
+      <w:lvlJc w:val="left"/>
+      <w:pPr>
+        <w:ind w:left="1080" w:hanging="360"/>
+      </w:pPr>
+      <w:rPr>
+        <w:rFonts w:ascii="Courier New" w:hAnsi="Courier New" w:cs="Courier New" w:hint="default"/>
+      </w:rPr>
+    </w:lvl>
+    <w:lvl w:ilvl="2" w:tplc="0C0A0005" w:tentative="1">
+      <w:start w:val="1"/>
+      <w:numFmt w:val="bullet"/>
+      <w:lvlText w:val=""/>
+      <w:lvlJc w:val="left"/>
+      <w:pPr>
+        <w:ind w:left="1800" w:hanging="360"/>
+      </w:pPr>
+      <w:rPr>
+        <w:rFonts w:ascii="Wingdings" w:hAnsi="Wingdings" w:hint="default"/>
+      </w:rPr>
+    </w:lvl>
+    <w:lvl w:ilvl="3" w:tplc="0C0A0001" w:tentative="1">
+      <w:start w:val="1"/>
+      <w:numFmt w:val="bullet"/>
+      <w:lvlText w:val=""/>
+      <w:lvlJc w:val="left"/>
+      <w:pPr>
+        <w:ind w:left="2520" w:hanging="360"/>
+      </w:pPr>
+      <w:rPr>
+        <w:rFonts w:ascii="Symbol" w:hAnsi="Symbol" w:hint="default"/>
+      </w:rPr>
+    </w:lvl>
+    <w:lvl w:ilvl="4" w:tplc="0C0A0003" w:tentative="1">
+      <w:start w:val="1"/>
+      <w:numFmt w:val="bullet"/>
+      <w:lvlText w:val="o"/>
+      <w:lvlJc w:val="left"/>
+      <w:pPr>
+        <w:ind w:left="3240" w:hanging="360"/>
+      </w:pPr>
+      <w:rPr>
+        <w:rFonts w:ascii="Courier New" w:hAnsi="Courier New" w:cs="Courier New" w:hint="default"/>
+      </w:rPr>
+    </w:lvl>
+    <w:lvl w:ilvl="5" w:tplc="0C0A0005" w:tentative="1">
+      <w:start w:val="1"/>
+      <w:numFmt w:val="bullet"/>
+      <w:lvlText w:val=""/>
+      <w:lvlJc w:val="left"/>
+      <w:pPr>
+        <w:ind w:left="3960" w:hanging="360"/>
+      </w:pPr>
+      <w:rPr>
+        <w:rFonts w:ascii="Wingdings" w:hAnsi="Wingdings" w:hint="default"/>
+      </w:rPr>
+    </w:lvl>
+    <w:lvl w:ilvl="6" w:tplc="0C0A0001" w:tentative="1">
+      <w:start w:val="1"/>
+      <w:numFmt w:val="bullet"/>
+      <w:lvlText w:val=""/>
+      <w:lvlJc w:val="left"/>
+      <w:pPr>
+        <w:ind w:left="4680" w:hanging="360"/>
+      </w:pPr>
+      <w:rPr>
+        <w:rFonts w:ascii="Symbol" w:hAnsi="Symbol" w:hint="default"/>
+      </w:rPr>
+    </w:lvl>
+    <w:lvl w:ilvl="7" w:tplc="0C0A0003" w:tentative="1">
+      <w:start w:val="1"/>
+      <w:numFmt w:val="bullet"/>
+      <w:lvlText w:val="o"/>
+      <w:lvlJc w:val="left"/>
+      <w:pPr>
+        <w:ind w:left="5400" w:hanging="360"/>
+      </w:pPr>
+      <w:rPr>
+        <w:rFonts w:ascii="Courier New" w:hAnsi="Courier New" w:cs="Courier New" w:hint="default"/>
+      </w:rPr>
+    </w:lvl>
+    <w:lvl w:ilvl="8" w:tplc="0C0A0005" w:tentative="1">
+      <w:start w:val="1"/>
+      <w:numFmt w:val="bullet"/>
+      <w:lvlText w:val=""/>
+      <w:lvlJc w:val="left"/>
+      <w:pPr>
+        <w:ind w:left="6120" w:hanging="360"/>
+      </w:pPr>
+      <w:rPr>
+        <w:rFonts w:ascii="Wingdings" w:hAnsi="Wingdings" w:hint="default"/>
+      </w:rPr>
+    </w:lvl>
+  </w:abstractNum>
+  <w:abstractNum w:abstractNumId="8" w15:restartNumberingAfterBreak="0">
+    <w:nsid w:val="4DCD04D7"/>
+    <w:multiLevelType w:val="hybridMultilevel"/>
+    <w:tmpl w:val="BB9CDF7A"/>
+    <w:lvl w:ilvl="0" w:tplc="79424D46">
+      <w:start w:val="1"/>
+      <w:numFmt w:val="bullet"/>
+      <w:lvlText w:val=""/>
+      <w:lvlJc w:val="left"/>
+      <w:pPr>
+        <w:ind w:left="360" w:hanging="360"/>
+      </w:pPr>
+      <w:rPr>
+        <w:rFonts w:ascii="Wingdings" w:hAnsi="Wingdings" w:hint="default"/>
+        <w:color w:val="00B050"/>
+      </w:rPr>
+    </w:lvl>
+    <w:lvl w:ilvl="1" w:tplc="0C0A0003" w:tentative="1">
+      <w:start w:val="1"/>
+      <w:numFmt w:val="bullet"/>
+      <w:lvlText w:val="o"/>
+      <w:lvlJc w:val="left"/>
+      <w:pPr>
+        <w:ind w:left="1080" w:hanging="360"/>
+      </w:pPr>
+      <w:rPr>
+        <w:rFonts w:ascii="Courier New" w:hAnsi="Courier New" w:cs="Courier New" w:hint="default"/>
+      </w:rPr>
+    </w:lvl>
+    <w:lvl w:ilvl="2" w:tplc="0C0A0005" w:tentative="1">
+      <w:start w:val="1"/>
+      <w:numFmt w:val="bullet"/>
+      <w:lvlText w:val=""/>
+      <w:lvlJc w:val="left"/>
+      <w:pPr>
+        <w:ind w:left="1800" w:hanging="360"/>
+      </w:pPr>
+      <w:rPr>
+        <w:rFonts w:ascii="Wingdings" w:hAnsi="Wingdings" w:hint="default"/>
+      </w:rPr>
+    </w:lvl>
+    <w:lvl w:ilvl="3" w:tplc="0C0A0001" w:tentative="1">
+      <w:start w:val="1"/>
+      <w:numFmt w:val="bullet"/>
+      <w:lvlText w:val=""/>
+      <w:lvlJc w:val="left"/>
+      <w:pPr>
+        <w:ind w:left="2520" w:hanging="360"/>
+      </w:pPr>
+      <w:rPr>
+        <w:rFonts w:ascii="Symbol" w:hAnsi="Symbol" w:hint="default"/>
+      </w:rPr>
+    </w:lvl>
+    <w:lvl w:ilvl="4" w:tplc="0C0A0003" w:tentative="1">
+      <w:start w:val="1"/>
+      <w:numFmt w:val="bullet"/>
+      <w:lvlText w:val="o"/>
+      <w:lvlJc w:val="left"/>
+      <w:pPr>
+        <w:ind w:left="3240" w:hanging="360"/>
+      </w:pPr>
+      <w:rPr>
+        <w:rFonts w:ascii="Courier New" w:hAnsi="Courier New" w:cs="Courier New" w:hint="default"/>
+      </w:rPr>
+    </w:lvl>
+    <w:lvl w:ilvl="5" w:tplc="0C0A0005" w:tentative="1">
+      <w:start w:val="1"/>
+      <w:numFmt w:val="bullet"/>
+      <w:lvlText w:val=""/>
+      <w:lvlJc w:val="left"/>
+      <w:pPr>
+        <w:ind w:left="3960" w:hanging="360"/>
+      </w:pPr>
+      <w:rPr>
+        <w:rFonts w:ascii="Wingdings" w:hAnsi="Wingdings" w:hint="default"/>
+      </w:rPr>
+    </w:lvl>
+    <w:lvl w:ilvl="6" w:tplc="0C0A0001" w:tentative="1">
+      <w:start w:val="1"/>
+      <w:numFmt w:val="bullet"/>
+      <w:lvlText w:val=""/>
+      <w:lvlJc w:val="left"/>
+      <w:pPr>
+        <w:ind w:left="4680" w:hanging="360"/>
+      </w:pPr>
+      <w:rPr>
+        <w:rFonts w:ascii="Symbol" w:hAnsi="Symbol" w:hint="default"/>
+      </w:rPr>
+    </w:lvl>
+    <w:lvl w:ilvl="7" w:tplc="0C0A0003" w:tentative="1">
+      <w:start w:val="1"/>
+      <w:numFmt w:val="bullet"/>
+      <w:lvlText w:val="o"/>
+      <w:lvlJc w:val="left"/>
+      <w:pPr>
+        <w:ind w:left="5400" w:hanging="360"/>
+      </w:pPr>
+      <w:rPr>
+        <w:rFonts w:ascii="Courier New" w:hAnsi="Courier New" w:cs="Courier New" w:hint="default"/>
+      </w:rPr>
+    </w:lvl>
+    <w:lvl w:ilvl="8" w:tplc="0C0A0005" w:tentative="1">
+      <w:start w:val="1"/>
+      <w:numFmt w:val="bullet"/>
+      <w:lvlText w:val=""/>
+      <w:lvlJc w:val="left"/>
+      <w:pPr>
+        <w:ind w:left="6120" w:hanging="360"/>
+      </w:pPr>
+      <w:rPr>
+        <w:rFonts w:ascii="Wingdings" w:hAnsi="Wingdings" w:hint="default"/>
+      </w:rPr>
+    </w:lvl>
+  </w:abstractNum>
+  <w:abstractNum w:abstractNumId="9" w15:restartNumberingAfterBreak="0">
+    <w:nsid w:val="51AD2A31"/>
+    <w:multiLevelType w:val="hybridMultilevel"/>
+    <w:tmpl w:val="B32E57F6"/>
+    <w:lvl w:ilvl="0" w:tplc="4058F780">
+      <w:start w:val="1"/>
+      <w:numFmt w:val="bullet"/>
+      <w:lvlText w:val="×"/>
+      <w:lvlJc w:val="left"/>
+      <w:pPr>
+        <w:ind w:left="360" w:hanging="360"/>
+      </w:pPr>
+      <w:rPr>
+        <w:rFonts w:ascii="Calibri" w:hAnsi="Calibri" w:hint="default"/>
+        <w:color w:val="FF0000"/>
+      </w:rPr>
+    </w:lvl>
+    <w:lvl w:ilvl="1" w:tplc="0C0A0003" w:tentative="1">
+      <w:start w:val="1"/>
+      <w:numFmt w:val="bullet"/>
+      <w:lvlText w:val="o"/>
+      <w:lvlJc w:val="left"/>
+      <w:pPr>
+        <w:ind w:left="1080" w:hanging="360"/>
+      </w:pPr>
+      <w:rPr>
+        <w:rFonts w:ascii="Courier New" w:hAnsi="Courier New" w:cs="Courier New" w:hint="default"/>
+      </w:rPr>
+    </w:lvl>
+    <w:lvl w:ilvl="2" w:tplc="0C0A0005" w:tentative="1">
+      <w:start w:val="1"/>
+      <w:numFmt w:val="bullet"/>
+      <w:lvlText w:val=""/>
+      <w:lvlJc w:val="left"/>
+      <w:pPr>
+        <w:ind w:left="1800" w:hanging="360"/>
+      </w:pPr>
+      <w:rPr>
+        <w:rFonts w:ascii="Wingdings" w:hAnsi="Wingdings" w:hint="default"/>
+      </w:rPr>
+    </w:lvl>
+    <w:lvl w:ilvl="3" w:tplc="0C0A0001" w:tentative="1">
+      <w:start w:val="1"/>
+      <w:numFmt w:val="bullet"/>
+      <w:lvlText w:val=""/>
+      <w:lvlJc w:val="left"/>
+      <w:pPr>
+        <w:ind w:left="2520" w:hanging="360"/>
+      </w:pPr>
+      <w:rPr>
+        <w:rFonts w:ascii="Symbol" w:hAnsi="Symbol" w:hint="default"/>
+      </w:rPr>
+    </w:lvl>
+    <w:lvl w:ilvl="4" w:tplc="0C0A0003" w:tentative="1">
+      <w:start w:val="1"/>
+      <w:numFmt w:val="bullet"/>
+      <w:lvlText w:val="o"/>
+      <w:lvlJc w:val="left"/>
+      <w:pPr>
+        <w:ind w:left="3240" w:hanging="360"/>
+      </w:pPr>
+      <w:rPr>
+        <w:rFonts w:ascii="Courier New" w:hAnsi="Courier New" w:cs="Courier New" w:hint="default"/>
+      </w:rPr>
+    </w:lvl>
+    <w:lvl w:ilvl="5" w:tplc="0C0A0005" w:tentative="1">
+      <w:start w:val="1"/>
+      <w:numFmt w:val="bullet"/>
+      <w:lvlText w:val=""/>
+      <w:lvlJc w:val="left"/>
+      <w:pPr>
+        <w:ind w:left="3960" w:hanging="360"/>
+      </w:pPr>
+      <w:rPr>
+        <w:rFonts w:ascii="Wingdings" w:hAnsi="Wingdings" w:hint="default"/>
+      </w:rPr>
+    </w:lvl>
+    <w:lvl w:ilvl="6" w:tplc="0C0A0001" w:tentative="1">
+      <w:start w:val="1"/>
+      <w:numFmt w:val="bullet"/>
+      <w:lvlText w:val=""/>
+      <w:lvlJc w:val="left"/>
+      <w:pPr>
+        <w:ind w:left="4680" w:hanging="360"/>
+      </w:pPr>
+      <w:rPr>
+        <w:rFonts w:ascii="Symbol" w:hAnsi="Symbol" w:hint="default"/>
+      </w:rPr>
+    </w:lvl>
+    <w:lvl w:ilvl="7" w:tplc="0C0A0003" w:tentative="1">
+      <w:start w:val="1"/>
+      <w:numFmt w:val="bullet"/>
+      <w:lvlText w:val="o"/>
+      <w:lvlJc w:val="left"/>
+      <w:pPr>
+        <w:ind w:left="5400" w:hanging="360"/>
+      </w:pPr>
+      <w:rPr>
+        <w:rFonts w:ascii="Courier New" w:hAnsi="Courier New" w:cs="Courier New" w:hint="default"/>
+      </w:rPr>
+    </w:lvl>
+    <w:lvl w:ilvl="8" w:tplc="0C0A0005" w:tentative="1">
+      <w:start w:val="1"/>
+      <w:numFmt w:val="bullet"/>
+      <w:lvlText w:val=""/>
+      <w:lvlJc w:val="left"/>
+      <w:pPr>
+        <w:ind w:left="6120" w:hanging="360"/>
+      </w:pPr>
+      <w:rPr>
+        <w:rFonts w:ascii="Wingdings" w:hAnsi="Wingdings" w:hint="default"/>
+      </w:rPr>
+    </w:lvl>
+  </w:abstractNum>
+  <w:abstractNum w:abstractNumId="10" w15:restartNumberingAfterBreak="0">
+    <w:nsid w:val="76475545"/>
+    <w:multiLevelType w:val="hybridMultilevel"/>
+    <w:tmpl w:val="E1FAB7EC"/>
+    <w:lvl w:ilvl="0" w:tplc="4058F780">
+      <w:start w:val="1"/>
+      <w:numFmt w:val="bullet"/>
+      <w:lvlText w:val="×"/>
+      <w:lvlJc w:val="left"/>
+      <w:pPr>
+        <w:ind w:left="360" w:hanging="360"/>
+      </w:pPr>
+      <w:rPr>
+        <w:rFonts w:ascii="Calibri" w:hAnsi="Calibri" w:hint="default"/>
+        <w:color w:val="FF0000"/>
+      </w:rPr>
+    </w:lvl>
+    <w:lvl w:ilvl="1" w:tplc="0C0A0003" w:tentative="1">
+      <w:start w:val="1"/>
+      <w:numFmt w:val="bullet"/>
+      <w:lvlText w:val="o"/>
+      <w:lvlJc w:val="left"/>
+      <w:pPr>
+        <w:ind w:left="1080" w:hanging="360"/>
+      </w:pPr>
+      <w:rPr>
+        <w:rFonts w:ascii="Courier New" w:hAnsi="Courier New" w:cs="Courier New" w:hint="default"/>
+      </w:rPr>
+    </w:lvl>
+    <w:lvl w:ilvl="2" w:tplc="0C0A0005" w:tentative="1">
+      <w:start w:val="1"/>
+      <w:numFmt w:val="bullet"/>
+      <w:lvlText w:val=""/>
+      <w:lvlJc w:val="left"/>
+      <w:pPr>
+        <w:ind w:left="1800" w:hanging="360"/>
+      </w:pPr>
+      <w:rPr>
+        <w:rFonts w:ascii="Wingdings" w:hAnsi="Wingdings" w:hint="default"/>
+      </w:rPr>
+    </w:lvl>
+    <w:lvl w:ilvl="3" w:tplc="0C0A0001" w:tentative="1">
+      <w:start w:val="1"/>
+      <w:numFmt w:val="bullet"/>
+      <w:lvlText w:val=""/>
+      <w:lvlJc w:val="left"/>
+      <w:pPr>
+        <w:ind w:left="2520" w:hanging="360"/>
+      </w:pPr>
+      <w:rPr>
+        <w:rFonts w:ascii="Symbol" w:hAnsi="Symbol" w:hint="default"/>
+      </w:rPr>
+    </w:lvl>
+    <w:lvl w:ilvl="4" w:tplc="0C0A0003" w:tentative="1">
+      <w:start w:val="1"/>
+      <w:numFmt w:val="bullet"/>
+      <w:lvlText w:val="o"/>
+      <w:lvlJc w:val="left"/>
+      <w:pPr>
+        <w:ind w:left="3240" w:hanging="360"/>
+      </w:pPr>
+      <w:rPr>
+        <w:rFonts w:ascii="Courier New" w:hAnsi="Courier New" w:cs="Courier New" w:hint="default"/>
+      </w:rPr>
+    </w:lvl>
+    <w:lvl w:ilvl="5" w:tplc="0C0A0005" w:tentative="1">
+      <w:start w:val="1"/>
+      <w:numFmt w:val="bullet"/>
+      <w:lvlText w:val=""/>
+      <w:lvlJc w:val="left"/>
+      <w:pPr>
+        <w:ind w:left="3960" w:hanging="360"/>
+      </w:pPr>
+      <w:rPr>
+        <w:rFonts w:ascii="Wingdings" w:hAnsi="Wingdings" w:hint="default"/>
+      </w:rPr>
+    </w:lvl>
+    <w:lvl w:ilvl="6" w:tplc="0C0A0001" w:tentative="1">
+      <w:start w:val="1"/>
+      <w:numFmt w:val="bullet"/>
+      <w:lvlText w:val=""/>
+      <w:lvlJc w:val="left"/>
+      <w:pPr>
+        <w:ind w:left="4680" w:hanging="360"/>
+      </w:pPr>
+      <w:rPr>
+        <w:rFonts w:ascii="Symbol" w:hAnsi="Symbol" w:hint="default"/>
+      </w:rPr>
+    </w:lvl>
+    <w:lvl w:ilvl="7" w:tplc="0C0A0003" w:tentative="1">
+      <w:start w:val="1"/>
+      <w:numFmt w:val="bullet"/>
+      <w:lvlText w:val="o"/>
+      <w:lvlJc w:val="left"/>
+      <w:pPr>
+        <w:ind w:left="5400" w:hanging="360"/>
+      </w:pPr>
+      <w:rPr>
+        <w:rFonts w:ascii="Courier New" w:hAnsi="Courier New" w:cs="Courier New" w:hint="default"/>
+      </w:rPr>
+    </w:lvl>
+    <w:lvl w:ilvl="8" w:tplc="0C0A0005" w:tentative="1">
+      <w:start w:val="1"/>
+      <w:numFmt w:val="bullet"/>
+      <w:lvlText w:val=""/>
+      <w:lvlJc w:val="left"/>
+      <w:pPr>
+        <w:ind w:left="6120" w:hanging="360"/>
+      </w:pPr>
+      <w:rPr>
+        <w:rFonts w:ascii="Wingdings" w:hAnsi="Wingdings" w:hint="default"/>
+      </w:rPr>
+    </w:lvl>
+  </w:abstractNum>
+  <w:abstractNum w:abstractNumId="11" w15:restartNumberingAfterBreak="0">
     <w:nsid w:val="7BCA5811"/>
     <w:multiLevelType w:val="hybridMultilevel"/>
     <w:tmpl w:val="E6EC6E6E"/>
@@ -580,13 +4722,127 @@
         <w:rFonts w:ascii="Calibri" w:eastAsiaTheme="minorHAnsi" w:hAnsi="Calibri" w:cs="Calibri" w:hint="default"/>
       </w:rPr>
     </w:lvl>
+    <w:lvl w:ilvl="1" w:tplc="0C0A0003">
+      <w:start w:val="1"/>
+      <w:numFmt w:val="bullet"/>
+      <w:lvlText w:val="o"/>
+      <w:lvlJc w:val="left"/>
+      <w:pPr>
+        <w:ind w:left="1440" w:hanging="360"/>
+      </w:pPr>
+      <w:rPr>
+        <w:rFonts w:ascii="Courier New" w:hAnsi="Courier New" w:cs="Courier New" w:hint="default"/>
+      </w:rPr>
+    </w:lvl>
+    <w:lvl w:ilvl="2" w:tplc="0C0A0005" w:tentative="1">
+      <w:start w:val="1"/>
+      <w:numFmt w:val="bullet"/>
+      <w:lvlText w:val=""/>
+      <w:lvlJc w:val="left"/>
+      <w:pPr>
+        <w:ind w:left="2160" w:hanging="360"/>
+      </w:pPr>
+      <w:rPr>
+        <w:rFonts w:ascii="Wingdings" w:hAnsi="Wingdings" w:hint="default"/>
+      </w:rPr>
+    </w:lvl>
+    <w:lvl w:ilvl="3" w:tplc="0C0A0001" w:tentative="1">
+      <w:start w:val="1"/>
+      <w:numFmt w:val="bullet"/>
+      <w:lvlText w:val=""/>
+      <w:lvlJc w:val="left"/>
+      <w:pPr>
+        <w:ind w:left="2880" w:hanging="360"/>
+      </w:pPr>
+      <w:rPr>
+        <w:rFonts w:ascii="Symbol" w:hAnsi="Symbol" w:hint="default"/>
+      </w:rPr>
+    </w:lvl>
+    <w:lvl w:ilvl="4" w:tplc="0C0A0003" w:tentative="1">
+      <w:start w:val="1"/>
+      <w:numFmt w:val="bullet"/>
+      <w:lvlText w:val="o"/>
+      <w:lvlJc w:val="left"/>
+      <w:pPr>
+        <w:ind w:left="3600" w:hanging="360"/>
+      </w:pPr>
+      <w:rPr>
+        <w:rFonts w:ascii="Courier New" w:hAnsi="Courier New" w:cs="Courier New" w:hint="default"/>
+      </w:rPr>
+    </w:lvl>
+    <w:lvl w:ilvl="5" w:tplc="0C0A0005" w:tentative="1">
+      <w:start w:val="1"/>
+      <w:numFmt w:val="bullet"/>
+      <w:lvlText w:val=""/>
+      <w:lvlJc w:val="left"/>
+      <w:pPr>
+        <w:ind w:left="4320" w:hanging="360"/>
+      </w:pPr>
+      <w:rPr>
+        <w:rFonts w:ascii="Wingdings" w:hAnsi="Wingdings" w:hint="default"/>
+      </w:rPr>
+    </w:lvl>
+    <w:lvl w:ilvl="6" w:tplc="0C0A0001" w:tentative="1">
+      <w:start w:val="1"/>
+      <w:numFmt w:val="bullet"/>
+      <w:lvlText w:val=""/>
+      <w:lvlJc w:val="left"/>
+      <w:pPr>
+        <w:ind w:left="5040" w:hanging="360"/>
+      </w:pPr>
+      <w:rPr>
+        <w:rFonts w:ascii="Symbol" w:hAnsi="Symbol" w:hint="default"/>
+      </w:rPr>
+    </w:lvl>
+    <w:lvl w:ilvl="7" w:tplc="0C0A0003" w:tentative="1">
+      <w:start w:val="1"/>
+      <w:numFmt w:val="bullet"/>
+      <w:lvlText w:val="o"/>
+      <w:lvlJc w:val="left"/>
+      <w:pPr>
+        <w:ind w:left="5760" w:hanging="360"/>
+      </w:pPr>
+      <w:rPr>
+        <w:rFonts w:ascii="Courier New" w:hAnsi="Courier New" w:cs="Courier New" w:hint="default"/>
+      </w:rPr>
+    </w:lvl>
+    <w:lvl w:ilvl="8" w:tplc="0C0A0005" w:tentative="1">
+      <w:start w:val="1"/>
+      <w:numFmt w:val="bullet"/>
+      <w:lvlText w:val=""/>
+      <w:lvlJc w:val="left"/>
+      <w:pPr>
+        <w:ind w:left="6480" w:hanging="360"/>
+      </w:pPr>
+      <w:rPr>
+        <w:rFonts w:ascii="Wingdings" w:hAnsi="Wingdings" w:hint="default"/>
+      </w:rPr>
+    </w:lvl>
+  </w:abstractNum>
+  <w:abstractNum w:abstractNumId="12" w15:restartNumberingAfterBreak="0">
+    <w:nsid w:val="7E2C4196"/>
+    <w:multiLevelType w:val="hybridMultilevel"/>
+    <w:tmpl w:val="AE6E4BF6"/>
+    <w:lvl w:ilvl="0" w:tplc="79424D46">
+      <w:start w:val="1"/>
+      <w:numFmt w:val="bullet"/>
+      <w:lvlText w:val=""/>
+      <w:lvlJc w:val="left"/>
+      <w:pPr>
+        <w:ind w:left="360" w:hanging="360"/>
+      </w:pPr>
+      <w:rPr>
+        <w:rFonts w:ascii="Wingdings" w:hAnsi="Wingdings" w:hint="default"/>
+        <w:color w:val="00B050"/>
+      </w:rPr>
+    </w:lvl>
     <w:lvl w:ilvl="1" w:tplc="0C0A0003" w:tentative="1">
       <w:start w:val="1"/>
       <w:numFmt w:val="bullet"/>
       <w:lvlText w:val="o"/>
       <w:lvlJc w:val="left"/>
       <w:pPr>
-        <w:ind w:left="1440" w:hanging="360"/>
+        <w:ind w:left="1080" w:hanging="360"/>
       </w:pPr>
       <w:rPr>
         <w:rFonts w:ascii="Courier New" w:hAnsi="Courier New" w:cs="Courier New" w:hint="default"/>
@@ -598,7 +4854,7 @@
       <w:lvlText w:val=""/>
       <w:lvlJc w:val="left"/>
       <w:pPr>
-        <w:ind w:left="2160" w:hanging="360"/>
+        <w:ind w:left="1800" w:hanging="360"/>
       </w:pPr>
       <w:rPr>
         <w:rFonts w:ascii="Wingdings" w:hAnsi="Wingdings" w:hint="default"/>
@@ -610,7 +4866,7 @@
       <w:lvlText w:val=""/>
       <w:lvlJc w:val="left"/>
       <w:pPr>
-        <w:ind w:left="2880" w:hanging="360"/>
+        <w:ind w:left="2520" w:hanging="360"/>
       </w:pPr>
       <w:rPr>
         <w:rFonts w:ascii="Symbol" w:hAnsi="Symbol" w:hint="default"/>
@@ -622,7 +4878,7 @@
       <w:lvlText w:val="o"/>
       <w:lvlJc w:val="left"/>
       <w:pPr>
-        <w:ind w:left="3600" w:hanging="360"/>
+        <w:ind w:left="3240" w:hanging="360"/>
       </w:pPr>
       <w:rPr>
         <w:rFonts w:ascii="Courier New" w:hAnsi="Courier New" w:cs="Courier New" w:hint="default"/>
@@ -634,7 +4890,7 @@
       <w:lvlText w:val=""/>
       <w:lvlJc w:val="left"/>
       <w:pPr>
-        <w:ind w:left="4320" w:hanging="360"/>
+        <w:ind w:left="3960" w:hanging="360"/>
       </w:pPr>
       <w:rPr>
         <w:rFonts w:ascii="Wingdings" w:hAnsi="Wingdings" w:hint="default"/>
@@ -646,7 +4902,7 @@
       <w:lvlText w:val=""/>
       <w:lvlJc w:val="left"/>
       <w:pPr>
-        <w:ind w:left="5040" w:hanging="360"/>
+        <w:ind w:left="4680" w:hanging="360"/>
       </w:pPr>
       <w:rPr>
         <w:rFonts w:ascii="Symbol" w:hAnsi="Symbol" w:hint="default"/>
@@ -658,7 +4914,7 @@
       <w:lvlText w:val="o"/>
       <w:lvlJc w:val="left"/>
       <w:pPr>
-        <w:ind w:left="5760" w:hanging="360"/>
+        <w:ind w:left="5400" w:hanging="360"/>
       </w:pPr>
       <w:rPr>
         <w:rFonts w:ascii="Courier New" w:hAnsi="Courier New" w:cs="Courier New" w:hint="default"/>
@@ -670,7 +4926,7 @@
       <w:lvlText w:val=""/>
       <w:lvlJc w:val="left"/>
       <w:pPr>
-        <w:ind w:left="6480" w:hanging="360"/>
+        <w:ind w:left="6120" w:hanging="360"/>
       </w:pPr>
       <w:rPr>
         <w:rFonts w:ascii="Wingdings" w:hAnsi="Wingdings" w:hint="default"/>
@@ -678,13 +4934,43 @@
     </w:lvl>
   </w:abstractNum>
   <w:num w:numId="1">
-    <w:abstractNumId w:val="2"/>
+    <w:abstractNumId w:val="11"/>
   </w:num>
   <w:num w:numId="2">
-    <w:abstractNumId w:val="1"/>
+    <w:abstractNumId w:val="4"/>
   </w:num>
   <w:num w:numId="3">
     <w:abstractNumId w:val="0"/>
+  </w:num>
+  <w:num w:numId="4">
+    <w:abstractNumId w:val="3"/>
+  </w:num>
+  <w:num w:numId="5">
+    <w:abstractNumId w:val="6"/>
+  </w:num>
+  <w:num w:numId="6">
+    <w:abstractNumId w:val="1"/>
+  </w:num>
+  <w:num w:numId="7">
+    <w:abstractNumId w:val="8"/>
+  </w:num>
+  <w:num w:numId="8">
+    <w:abstractNumId w:val="9"/>
+  </w:num>
+  <w:num w:numId="9">
+    <w:abstractNumId w:val="12"/>
+  </w:num>
+  <w:num w:numId="10">
+    <w:abstractNumId w:val="7"/>
+  </w:num>
+  <w:num w:numId="11">
+    <w:abstractNumId w:val="10"/>
+  </w:num>
+  <w:num w:numId="12">
+    <w:abstractNumId w:val="2"/>
+  </w:num>
+  <w:num w:numId="13">
+    <w:abstractNumId w:val="5"/>
   </w:num>
 </w:numbering>
 </file>
@@ -1091,6 +5377,7 @@
   <w:style w:type="character" w:default="1" w:styleId="Fuentedeprrafopredeter">
     <w:name w:val="Default Paragraph Font"/>
     <w:uiPriority w:val="1"/>
+    <w:semiHidden/>
     <w:unhideWhenUsed/>
   </w:style>
   <w:style w:type="table" w:default="1" w:styleId="Tablanormal">

</xml_diff>